<commit_message>
only cost-benefit analysis remains
</commit_message>
<xml_diff>
--- a/Salar-CX_CSci 23 _ Project Proposal.docx
+++ b/Salar-CX_CSci 23 _ Project Proposal.docx
@@ -2169,553 +2169,899 @@
         <w:jc w:val="both"/>
         <w:rPr>
           <w:rFonts w:ascii="Times New Roman" w:hAnsi="Times New Roman" w:eastAsia="Times New Roman" w:cs="Times New Roman"/>
-          <w:color w:val="38761D"/>
-          <w:sz w:val="24"/>
-          <w:szCs w:val="24"/>
-        </w:rPr>
-      </w:pPr>
-      <w:r>
-        <w:rPr>
-          <w:rFonts w:ascii="Times New Roman" w:hAnsi="Times New Roman" w:eastAsia="Times New Roman" w:cs="Times New Roman"/>
-          <w:color w:val="38761D"/>
-          <w:sz w:val="24"/>
-          <w:szCs w:val="24"/>
-          <w:rtl w:val="0"/>
-        </w:rPr>
-        <w:t>The application will be sold at P1</w:t>
-      </w:r>
-      <w:r>
-        <w:rPr>
-          <w:rFonts w:hint="default" w:ascii="Times New Roman" w:hAnsi="Times New Roman" w:eastAsia="Times New Roman" w:cs="Times New Roman"/>
-          <w:color w:val="38761D"/>
-          <w:sz w:val="24"/>
-          <w:szCs w:val="24"/>
-          <w:rtl w:val="0"/>
-          <w:lang w:val="en-US"/>
-        </w:rPr>
-        <w:t>0</w:t>
-      </w:r>
-      <w:bookmarkStart w:id="0" w:name="_GoBack"/>
-      <w:bookmarkEnd w:id="0"/>
-      <w:r>
-        <w:rPr>
-          <w:rFonts w:ascii="Times New Roman" w:hAnsi="Times New Roman" w:eastAsia="Times New Roman" w:cs="Times New Roman"/>
-          <w:color w:val="38761D"/>
-          <w:sz w:val="24"/>
-          <w:szCs w:val="24"/>
-          <w:rtl w:val="0"/>
-        </w:rPr>
-        <w:t>,000 in 2 installments.</w:t>
-      </w:r>
-    </w:p>
-    <w:p>
-      <w:pPr>
-        <w:numPr>
-          <w:ilvl w:val="0"/>
-          <w:numId w:val="4"/>
-        </w:numPr>
-        <w:spacing w:line="480" w:lineRule="auto"/>
-        <w:ind w:left="1440" w:hanging="360"/>
-        <w:jc w:val="both"/>
-        <w:rPr>
-          <w:rFonts w:ascii="Times New Roman" w:hAnsi="Times New Roman" w:eastAsia="Times New Roman" w:cs="Times New Roman"/>
-          <w:i/>
-          <w:color w:val="38761D"/>
-          <w:sz w:val="24"/>
-          <w:szCs w:val="24"/>
-        </w:rPr>
-      </w:pPr>
-      <w:r>
-        <w:rPr>
-          <w:rFonts w:ascii="Times New Roman" w:hAnsi="Times New Roman" w:eastAsia="Times New Roman" w:cs="Times New Roman"/>
-          <w:i/>
-          <w:color w:val="38761D"/>
-          <w:sz w:val="24"/>
-          <w:szCs w:val="24"/>
-          <w:rtl w:val="0"/>
-        </w:rPr>
-        <w:t>The application will be leased at fixed-price of P1000 per month or P12,000 a year.</w:t>
-      </w:r>
-    </w:p>
-    <w:p>
-      <w:pPr>
-        <w:numPr>
-          <w:ilvl w:val="0"/>
-          <w:numId w:val="4"/>
-        </w:numPr>
-        <w:spacing w:line="480" w:lineRule="auto"/>
-        <w:ind w:left="1440" w:hanging="360"/>
-        <w:jc w:val="both"/>
-        <w:rPr>
-          <w:rFonts w:ascii="Times New Roman" w:hAnsi="Times New Roman" w:eastAsia="Times New Roman" w:cs="Times New Roman"/>
-          <w:i/>
-          <w:color w:val="38761D"/>
-          <w:sz w:val="24"/>
-          <w:szCs w:val="24"/>
-        </w:rPr>
-      </w:pPr>
-      <w:r>
-        <w:rPr>
-          <w:rFonts w:ascii="Times New Roman" w:hAnsi="Times New Roman" w:eastAsia="Times New Roman" w:cs="Times New Roman"/>
-          <w:i/>
-          <w:color w:val="38761D"/>
-          <w:sz w:val="24"/>
-          <w:szCs w:val="24"/>
-          <w:rtl w:val="0"/>
-        </w:rPr>
-        <w:t>The application will earn P50 a day on Cost per Action through in-app advertisements.</w:t>
-      </w:r>
-    </w:p>
-    <w:p>
-      <w:pPr>
-        <w:numPr>
-          <w:ilvl w:val="0"/>
-          <w:numId w:val="4"/>
-        </w:numPr>
-        <w:spacing w:line="480" w:lineRule="auto"/>
-        <w:ind w:left="1440" w:hanging="360"/>
-        <w:jc w:val="both"/>
-        <w:rPr>
-          <w:rFonts w:ascii="Times New Roman" w:hAnsi="Times New Roman" w:eastAsia="Times New Roman" w:cs="Times New Roman"/>
-          <w:i/>
-          <w:color w:val="38761D"/>
-          <w:sz w:val="24"/>
-          <w:szCs w:val="24"/>
-        </w:rPr>
-      </w:pPr>
-      <w:r>
-        <w:rPr>
-          <w:rFonts w:ascii="Times New Roman" w:hAnsi="Times New Roman" w:eastAsia="Times New Roman" w:cs="Times New Roman"/>
-          <w:i/>
-          <w:color w:val="38761D"/>
-          <w:sz w:val="24"/>
-          <w:szCs w:val="24"/>
-          <w:rtl w:val="0"/>
-        </w:rPr>
-        <w:t>The application will earn P100 a day on in-app purchases.</w:t>
-      </w:r>
-    </w:p>
-    <w:p>
-      <w:pPr>
-        <w:numPr>
-          <w:ilvl w:val="0"/>
-          <w:numId w:val="4"/>
-        </w:numPr>
-        <w:spacing w:line="480" w:lineRule="auto"/>
-        <w:ind w:left="1440" w:hanging="360"/>
-        <w:jc w:val="both"/>
-        <w:rPr>
-          <w:rFonts w:ascii="Times New Roman" w:hAnsi="Times New Roman" w:eastAsia="Times New Roman" w:cs="Times New Roman"/>
-          <w:i/>
-          <w:color w:val="38761D"/>
-          <w:sz w:val="24"/>
-          <w:szCs w:val="24"/>
-        </w:rPr>
-      </w:pPr>
-      <w:r>
-        <w:rPr>
-          <w:rFonts w:ascii="Times New Roman" w:hAnsi="Times New Roman" w:eastAsia="Times New Roman" w:cs="Times New Roman"/>
-          <w:i/>
-          <w:color w:val="38761D"/>
-          <w:sz w:val="24"/>
-          <w:szCs w:val="24"/>
-          <w:rtl w:val="0"/>
-        </w:rPr>
-        <w:t>The application will bring in additional 12% sales every year.</w:t>
-      </w:r>
-    </w:p>
-    <w:p>
-      <w:pPr>
-        <w:numPr>
-          <w:ilvl w:val="0"/>
-          <w:numId w:val="4"/>
-        </w:numPr>
-        <w:spacing w:line="480" w:lineRule="auto"/>
-        <w:ind w:left="1440" w:hanging="360"/>
-        <w:jc w:val="both"/>
-        <w:rPr>
-          <w:rFonts w:ascii="Times New Roman" w:hAnsi="Times New Roman" w:eastAsia="Times New Roman" w:cs="Times New Roman"/>
-          <w:color w:val="38761D"/>
-          <w:sz w:val="24"/>
-          <w:szCs w:val="24"/>
-        </w:rPr>
-      </w:pPr>
-      <w:r>
-        <w:rPr>
-          <w:rFonts w:ascii="Times New Roman" w:hAnsi="Times New Roman" w:eastAsia="Times New Roman" w:cs="Times New Roman"/>
-          <w:color w:val="38761D"/>
-          <w:sz w:val="24"/>
-          <w:szCs w:val="24"/>
-          <w:rtl w:val="0"/>
-        </w:rPr>
-        <w:t>The application will be used in operation on 7 days a week or a total of 365 days a year.</w:t>
-      </w:r>
-    </w:p>
-    <w:p>
-      <w:pPr>
-        <w:numPr>
-          <w:ilvl w:val="0"/>
-          <w:numId w:val="4"/>
-        </w:numPr>
-        <w:spacing w:line="480" w:lineRule="auto"/>
-        <w:ind w:left="1440" w:hanging="360"/>
-        <w:jc w:val="both"/>
-        <w:rPr>
-          <w:rFonts w:ascii="Times New Roman" w:hAnsi="Times New Roman" w:eastAsia="Times New Roman" w:cs="Times New Roman"/>
-          <w:color w:val="38761D"/>
-          <w:sz w:val="24"/>
-          <w:szCs w:val="24"/>
-        </w:rPr>
-      </w:pPr>
-      <w:r>
-        <w:rPr>
-          <w:rFonts w:ascii="Times New Roman" w:hAnsi="Times New Roman" w:eastAsia="Times New Roman" w:cs="Times New Roman"/>
-          <w:color w:val="38761D"/>
-          <w:sz w:val="24"/>
-          <w:szCs w:val="24"/>
-          <w:rtl w:val="0"/>
-        </w:rPr>
-        <w:t>Depreciation expense is computed using the straight-line method.</w:t>
-      </w:r>
-    </w:p>
-    <w:p>
-      <w:pPr>
-        <w:numPr>
-          <w:ilvl w:val="0"/>
-          <w:numId w:val="4"/>
-        </w:numPr>
-        <w:spacing w:line="480" w:lineRule="auto"/>
-        <w:ind w:left="1440" w:hanging="360"/>
-        <w:jc w:val="both"/>
-        <w:rPr>
-          <w:rFonts w:ascii="Times New Roman" w:hAnsi="Times New Roman" w:eastAsia="Times New Roman" w:cs="Times New Roman"/>
-          <w:color w:val="38761D"/>
-          <w:sz w:val="24"/>
-          <w:szCs w:val="24"/>
-        </w:rPr>
-      </w:pPr>
-      <w:r>
-        <w:rPr>
-          <w:rFonts w:ascii="Times New Roman" w:hAnsi="Times New Roman" w:eastAsia="Times New Roman" w:cs="Times New Roman"/>
-          <w:color w:val="38761D"/>
-          <w:sz w:val="24"/>
-          <w:szCs w:val="24"/>
-          <w:rtl w:val="0"/>
-        </w:rPr>
-        <w:t>The prices of equipment and services are based on prevailing market prices.</w:t>
-      </w:r>
-    </w:p>
-    <w:p>
-      <w:pPr>
-        <w:numPr>
-          <w:ilvl w:val="0"/>
-          <w:numId w:val="4"/>
-        </w:numPr>
-        <w:spacing w:line="480" w:lineRule="auto"/>
-        <w:ind w:left="1440" w:hanging="360"/>
-        <w:jc w:val="both"/>
-        <w:rPr>
-          <w:rFonts w:ascii="Times New Roman" w:hAnsi="Times New Roman" w:eastAsia="Times New Roman" w:cs="Times New Roman"/>
-          <w:color w:val="38761D"/>
-          <w:sz w:val="24"/>
-          <w:szCs w:val="24"/>
-        </w:rPr>
-      </w:pPr>
-      <w:r>
-        <w:rPr>
-          <w:rFonts w:ascii="Times New Roman" w:hAnsi="Times New Roman" w:eastAsia="Times New Roman" w:cs="Times New Roman"/>
-          <w:color w:val="38761D"/>
-          <w:sz w:val="24"/>
-          <w:szCs w:val="24"/>
-          <w:rtl w:val="0"/>
-        </w:rPr>
-        <w:t>The application will not need additional hardware to be used.</w:t>
-      </w:r>
-    </w:p>
-    <w:p>
-      <w:pPr>
-        <w:numPr>
-          <w:ilvl w:val="0"/>
-          <w:numId w:val="4"/>
-        </w:numPr>
-        <w:spacing w:line="480" w:lineRule="auto"/>
-        <w:ind w:left="1440" w:hanging="360"/>
-        <w:jc w:val="both"/>
-        <w:rPr>
-          <w:rFonts w:ascii="Times New Roman" w:hAnsi="Times New Roman" w:eastAsia="Times New Roman" w:cs="Times New Roman"/>
-          <w:color w:val="38761D"/>
-          <w:sz w:val="24"/>
-          <w:szCs w:val="24"/>
-        </w:rPr>
-      </w:pPr>
-      <w:r>
-        <w:rPr>
-          <w:rFonts w:ascii="Times New Roman" w:hAnsi="Times New Roman" w:eastAsia="Times New Roman" w:cs="Times New Roman"/>
-          <w:color w:val="38761D"/>
-          <w:sz w:val="24"/>
-          <w:szCs w:val="24"/>
-          <w:rtl w:val="0"/>
-        </w:rPr>
-        <w:t>The total investment will be financed by XYZ.</w:t>
-      </w:r>
-    </w:p>
-    <w:p>
-      <w:pPr>
-        <w:numPr>
-          <w:ilvl w:val="0"/>
-          <w:numId w:val="4"/>
-        </w:numPr>
-        <w:spacing w:line="480" w:lineRule="auto"/>
-        <w:ind w:left="1440" w:hanging="360"/>
-        <w:jc w:val="both"/>
-        <w:rPr>
-          <w:rFonts w:ascii="Times New Roman" w:hAnsi="Times New Roman" w:eastAsia="Times New Roman" w:cs="Times New Roman"/>
-          <w:color w:val="38761D"/>
-          <w:sz w:val="24"/>
-          <w:szCs w:val="24"/>
-        </w:rPr>
-      </w:pPr>
-      <w:r>
-        <w:rPr>
-          <w:rFonts w:ascii="Times New Roman" w:hAnsi="Times New Roman" w:eastAsia="Times New Roman" w:cs="Times New Roman"/>
-          <w:color w:val="38761D"/>
-          <w:sz w:val="24"/>
-          <w:szCs w:val="24"/>
-          <w:rtl w:val="0"/>
-        </w:rPr>
-        <w:t>All milestones are performed in accordance with the schedule.</w:t>
-      </w:r>
-    </w:p>
-    <w:p>
-      <w:pPr>
-        <w:numPr>
-          <w:ilvl w:val="0"/>
-          <w:numId w:val="4"/>
-        </w:numPr>
-        <w:spacing w:line="480" w:lineRule="auto"/>
-        <w:ind w:left="1440" w:hanging="360"/>
-        <w:jc w:val="both"/>
-        <w:rPr>
-          <w:rFonts w:ascii="Times New Roman" w:hAnsi="Times New Roman" w:eastAsia="Times New Roman" w:cs="Times New Roman"/>
-          <w:color w:val="38761D"/>
-          <w:sz w:val="24"/>
-          <w:szCs w:val="24"/>
-        </w:rPr>
-      </w:pPr>
-      <w:r>
-        <w:rPr>
-          <w:rFonts w:ascii="Times New Roman" w:hAnsi="Times New Roman" w:eastAsia="Times New Roman" w:cs="Times New Roman"/>
-          <w:color w:val="38761D"/>
-          <w:sz w:val="24"/>
-          <w:szCs w:val="24"/>
-          <w:rtl w:val="0"/>
-        </w:rPr>
-        <w:t>All transactions are closed yearly with no carry-over to subsequent years.</w:t>
-      </w:r>
-    </w:p>
-    <w:p>
-      <w:pPr>
-        <w:spacing w:line="480" w:lineRule="auto"/>
-        <w:ind w:left="0" w:firstLine="0"/>
-        <w:jc w:val="both"/>
-        <w:rPr>
-          <w:rFonts w:ascii="Times New Roman" w:hAnsi="Times New Roman" w:eastAsia="Times New Roman" w:cs="Times New Roman"/>
-          <w:b/>
-          <w:sz w:val="24"/>
-          <w:szCs w:val="24"/>
-        </w:rPr>
-      </w:pPr>
-      <w:r>
-        <w:rPr>
-          <w:rFonts w:ascii="Times New Roman" w:hAnsi="Times New Roman" w:eastAsia="Times New Roman" w:cs="Times New Roman"/>
-          <w:b/>
-          <w:sz w:val="24"/>
-          <w:szCs w:val="24"/>
-          <w:rtl w:val="0"/>
-        </w:rPr>
-        <w:tab/>
-      </w:r>
-      <w:r>
-        <w:rPr>
-          <w:rFonts w:ascii="Times New Roman" w:hAnsi="Times New Roman" w:eastAsia="Times New Roman" w:cs="Times New Roman"/>
-          <w:b/>
-          <w:sz w:val="24"/>
-          <w:szCs w:val="24"/>
-          <w:rtl w:val="0"/>
-        </w:rPr>
-        <w:t>3.1 Financial Analysis</w:t>
-      </w:r>
-    </w:p>
-    <w:p>
-      <w:pPr>
-        <w:spacing w:line="480" w:lineRule="auto"/>
-        <w:ind w:left="1440" w:firstLine="0"/>
-        <w:jc w:val="both"/>
-        <w:rPr>
-          <w:rFonts w:ascii="Times New Roman" w:hAnsi="Times New Roman" w:eastAsia="Times New Roman" w:cs="Times New Roman"/>
-          <w:i/>
-          <w:color w:val="38761D"/>
-          <w:sz w:val="24"/>
-          <w:szCs w:val="24"/>
-        </w:rPr>
-      </w:pPr>
-      <w:r>
-        <w:rPr>
-          <w:rFonts w:ascii="Times New Roman" w:hAnsi="Times New Roman" w:eastAsia="Times New Roman" w:cs="Times New Roman"/>
-          <w:i/>
-          <w:color w:val="38761D"/>
-          <w:sz w:val="24"/>
-          <w:szCs w:val="24"/>
-          <w:rtl w:val="0"/>
-        </w:rPr>
-        <w:t>This part should include a cost-benefit analysis, risk analysis, and an Net Present Value (NPV) calculation to evaluate the profitability of the project. For exploratory projects that do not intend to scale, a feasibility study is still required to determine the economic feasibility for use in further studies.</w:t>
-      </w:r>
-    </w:p>
-    <w:p>
-      <w:pPr>
-        <w:spacing w:line="480" w:lineRule="auto"/>
-        <w:ind w:left="1440" w:firstLine="720"/>
-        <w:jc w:val="both"/>
-        <w:rPr>
-          <w:rFonts w:ascii="Times New Roman" w:hAnsi="Times New Roman" w:eastAsia="Times New Roman" w:cs="Times New Roman"/>
-          <w:sz w:val="24"/>
-          <w:szCs w:val="24"/>
-        </w:rPr>
-      </w:pPr>
-      <w:r>
-        <w:rPr>
-          <w:rFonts w:ascii="Times New Roman" w:hAnsi="Times New Roman" w:eastAsia="Times New Roman" w:cs="Times New Roman"/>
-          <w:sz w:val="24"/>
-          <w:szCs w:val="24"/>
-          <w:rtl w:val="0"/>
-        </w:rPr>
-        <w:t>The expected financial results of the operations in a given period of time can be determined from its projected financial statements. The projected income statement indicates the sales, expenses, and net income in operating the business. On the other hand, the cash flow statement provides cash inflows, cash outflows, and net cash flows that are useful in computing the financial indicators that could help determine the financial feasibility of the business.</w:t>
-      </w:r>
-    </w:p>
-    <w:p>
-      <w:pPr>
-        <w:spacing w:line="480" w:lineRule="auto"/>
-        <w:ind w:left="1440" w:firstLine="720"/>
-        <w:jc w:val="both"/>
-        <w:rPr>
-          <w:rFonts w:ascii="Times New Roman" w:hAnsi="Times New Roman" w:eastAsia="Times New Roman" w:cs="Times New Roman"/>
-          <w:sz w:val="24"/>
-          <w:szCs w:val="24"/>
-        </w:rPr>
-      </w:pPr>
-      <w:r>
-        <w:rPr>
-          <w:rFonts w:ascii="Times New Roman" w:hAnsi="Times New Roman" w:eastAsia="Times New Roman" w:cs="Times New Roman"/>
-          <w:sz w:val="24"/>
-          <w:szCs w:val="24"/>
-          <w:rtl w:val="0"/>
-        </w:rPr>
-        <w:t>Three financial measures of the worth of the business are used including Net Present Value (NPV) and payback period. The discount rate used is equivalent to the forecasted Philippine inflation rate of 3% for 2024 by Bangko Sentral ng Pilipinas</w:t>
-      </w:r>
-      <w:r>
-        <w:rPr>
-          <w:rFonts w:ascii="Times New Roman" w:hAnsi="Times New Roman" w:eastAsia="Times New Roman" w:cs="Times New Roman"/>
-          <w:sz w:val="24"/>
-          <w:szCs w:val="24"/>
-          <w:vertAlign w:val="superscript"/>
-          <w:rtl w:val="0"/>
-        </w:rPr>
-        <w:t>[1]</w:t>
-      </w:r>
-      <w:r>
-        <w:rPr>
-          <w:rFonts w:ascii="Times New Roman" w:hAnsi="Times New Roman" w:eastAsia="Times New Roman" w:cs="Times New Roman"/>
-          <w:sz w:val="24"/>
-          <w:szCs w:val="24"/>
-          <w:rtl w:val="0"/>
-        </w:rPr>
-        <w:t>.</w:t>
-      </w:r>
-    </w:p>
-    <w:p>
-      <w:pPr>
-        <w:spacing w:line="480" w:lineRule="auto"/>
-        <w:ind w:left="1440" w:firstLine="720"/>
-        <w:jc w:val="both"/>
-        <w:rPr>
-          <w:rFonts w:ascii="Times New Roman" w:hAnsi="Times New Roman" w:eastAsia="Times New Roman" w:cs="Times New Roman"/>
-          <w:sz w:val="24"/>
-          <w:szCs w:val="24"/>
-        </w:rPr>
-      </w:pPr>
-      <w:r>
-        <w:rPr>
-          <w:rFonts w:ascii="Times New Roman" w:hAnsi="Times New Roman" w:eastAsia="Times New Roman" w:cs="Times New Roman"/>
-          <w:sz w:val="24"/>
-          <w:szCs w:val="24"/>
-          <w:rtl w:val="0"/>
-        </w:rPr>
-        <w:t>The NPV measures the present value of the streams of net benefits of the business. It is determined by subtracting the net present value of total cash outflows from the total cash inflows. For the investment to be worthwhile, NPV must be greater than zero or positive. On the other hand, the payback period determines the number of years it takes to recover the initial cost of the project. It is the point in time where initial capital investment is equal to the accumulated yearly net benefits or cash flow of the business. The project is acceptable if the payback period is less than the project life.</w:t>
-      </w:r>
-    </w:p>
-    <w:p>
-      <w:pPr>
-        <w:spacing w:line="480" w:lineRule="auto"/>
-        <w:ind w:left="1440" w:firstLine="720"/>
-        <w:jc w:val="left"/>
-        <w:rPr>
-          <w:rFonts w:ascii="Times New Roman" w:hAnsi="Times New Roman" w:eastAsia="Times New Roman" w:cs="Times New Roman"/>
-          <w:sz w:val="24"/>
-          <w:szCs w:val="24"/>
-          <w:rtl w:val="0"/>
-        </w:rPr>
-      </w:pPr>
-      <w:r>
-        <w:rPr>
-          <w:rFonts w:ascii="Times New Roman" w:hAnsi="Times New Roman" w:eastAsia="Times New Roman" w:cs="Times New Roman"/>
-          <w:sz w:val="24"/>
-          <w:szCs w:val="24"/>
-          <w:rtl w:val="0"/>
-        </w:rPr>
-        <w:t xml:space="preserve">The analysis assumes that all computed costs and sales are constant. The application will earn through </w:t>
-      </w:r>
-      <w:r>
-        <w:rPr>
-          <w:rFonts w:hint="default" w:ascii="Times New Roman" w:hAnsi="Times New Roman" w:eastAsia="Times New Roman" w:cs="Times New Roman"/>
-          <w:sz w:val="24"/>
-          <w:szCs w:val="24"/>
-          <w:rtl w:val="0"/>
-          <w:lang w:val="en-US"/>
-        </w:rPr>
-        <w:t xml:space="preserve">LoanEase </w:t>
-      </w:r>
-      <w:r>
-        <w:rPr>
-          <w:rFonts w:ascii="Times New Roman" w:hAnsi="Times New Roman" w:eastAsia="Times New Roman" w:cs="Times New Roman"/>
-          <w:sz w:val="24"/>
-          <w:szCs w:val="24"/>
-          <w:rtl w:val="0"/>
-        </w:rPr>
-        <w:t>app monetization</w:t>
-      </w:r>
-      <w:r>
-        <w:rPr>
-          <w:rFonts w:ascii="Times New Roman" w:hAnsi="Times New Roman" w:eastAsia="Times New Roman" w:cs="Times New Roman"/>
-          <w:color w:val="0000FF"/>
-          <w:sz w:val="24"/>
-          <w:szCs w:val="24"/>
-          <w:rtl w:val="0"/>
-        </w:rPr>
-        <w:t xml:space="preserve"> </w:t>
-      </w:r>
-      <w:r>
-        <w:rPr>
-          <w:rFonts w:ascii="Times New Roman" w:hAnsi="Times New Roman" w:eastAsia="Times New Roman" w:cs="Times New Roman"/>
           <w:color w:val="000000" w:themeColor="text1"/>
           <w:sz w:val="24"/>
           <w:szCs w:val="24"/>
-          <w:rtl w:val="0"/>
           <w14:textFill>
             <w14:solidFill>
               <w14:schemeClr w14:val="tx1"/>
             </w14:solidFill>
           </w14:textFill>
         </w:rPr>
+      </w:pPr>
+      <w:r>
+        <w:rPr>
+          <w:rFonts w:ascii="Times New Roman" w:hAnsi="Times New Roman" w:eastAsia="Times New Roman" w:cs="Times New Roman"/>
+          <w:color w:val="000000" w:themeColor="text1"/>
+          <w:sz w:val="24"/>
+          <w:szCs w:val="24"/>
+          <w:rtl w:val="0"/>
+          <w14:textFill>
+            <w14:solidFill>
+              <w14:schemeClr w14:val="tx1"/>
+            </w14:solidFill>
+          </w14:textFill>
+        </w:rPr>
+        <w:t>The application will be sold at P1</w:t>
+      </w:r>
+      <w:r>
+        <w:rPr>
+          <w:rFonts w:hint="default" w:ascii="Times New Roman" w:hAnsi="Times New Roman" w:eastAsia="Times New Roman" w:cs="Times New Roman"/>
+          <w:color w:val="000000" w:themeColor="text1"/>
+          <w:sz w:val="24"/>
+          <w:szCs w:val="24"/>
+          <w:rtl w:val="0"/>
+          <w:lang w:val="en-US"/>
+          <w14:textFill>
+            <w14:solidFill>
+              <w14:schemeClr w14:val="tx1"/>
+            </w14:solidFill>
+          </w14:textFill>
+        </w:rPr>
+        <w:t>0</w:t>
+      </w:r>
+      <w:r>
+        <w:rPr>
+          <w:rFonts w:ascii="Times New Roman" w:hAnsi="Times New Roman" w:eastAsia="Times New Roman" w:cs="Times New Roman"/>
+          <w:color w:val="000000" w:themeColor="text1"/>
+          <w:sz w:val="24"/>
+          <w:szCs w:val="24"/>
+          <w:rtl w:val="0"/>
+          <w14:textFill>
+            <w14:solidFill>
+              <w14:schemeClr w14:val="tx1"/>
+            </w14:solidFill>
+          </w14:textFill>
+        </w:rPr>
+        <w:t>,000 in 2 installments.</w:t>
+      </w:r>
+    </w:p>
+    <w:p>
+      <w:pPr>
+        <w:numPr>
+          <w:ilvl w:val="0"/>
+          <w:numId w:val="4"/>
+        </w:numPr>
+        <w:spacing w:line="480" w:lineRule="auto"/>
+        <w:ind w:left="1440" w:hanging="360"/>
+        <w:jc w:val="both"/>
+        <w:rPr>
+          <w:rFonts w:ascii="Times New Roman" w:hAnsi="Times New Roman" w:eastAsia="Times New Roman" w:cs="Times New Roman"/>
+          <w:i w:val="0"/>
+          <w:iCs/>
+          <w:color w:val="000000" w:themeColor="text1"/>
+          <w:sz w:val="24"/>
+          <w:szCs w:val="24"/>
+          <w14:textFill>
+            <w14:solidFill>
+              <w14:schemeClr w14:val="tx1"/>
+            </w14:solidFill>
+          </w14:textFill>
+        </w:rPr>
+      </w:pPr>
+      <w:r>
+        <w:rPr>
+          <w:rFonts w:hint="default" w:ascii="Times New Roman" w:hAnsi="Times New Roman" w:eastAsia="Times New Roman"/>
+          <w:i w:val="0"/>
+          <w:iCs/>
+          <w:color w:val="000000" w:themeColor="text1"/>
+          <w:sz w:val="24"/>
+          <w:szCs w:val="24"/>
+          <w:rtl w:val="0"/>
+          <w14:textFill>
+            <w14:solidFill>
+              <w14:schemeClr w14:val="tx1"/>
+            </w14:solidFill>
+          </w14:textFill>
+        </w:rPr>
+        <w:t>The app is targeted towards individuals who are looking to lend or borrow money easily, with a focus on those who prefer a simple and accessible mobile-based platform.</w:t>
+      </w:r>
+    </w:p>
+    <w:p>
+      <w:pPr>
+        <w:numPr>
+          <w:ilvl w:val="0"/>
+          <w:numId w:val="4"/>
+        </w:numPr>
+        <w:spacing w:line="480" w:lineRule="auto"/>
+        <w:ind w:left="1440" w:hanging="360"/>
+        <w:jc w:val="both"/>
+        <w:rPr>
+          <w:rFonts w:hint="default" w:ascii="Times New Roman" w:hAnsi="Times New Roman" w:eastAsia="Times New Roman"/>
+          <w:i w:val="0"/>
+          <w:iCs/>
+          <w:color w:val="000000" w:themeColor="text1"/>
+          <w:sz w:val="24"/>
+          <w:szCs w:val="24"/>
+          <w:rtl w:val="0"/>
+          <w14:textFill>
+            <w14:solidFill>
+              <w14:schemeClr w14:val="tx1"/>
+            </w14:solidFill>
+          </w14:textFill>
+        </w:rPr>
+      </w:pPr>
+      <w:r>
+        <w:rPr>
+          <w:rFonts w:hint="default" w:ascii="Times New Roman" w:hAnsi="Times New Roman" w:eastAsia="Times New Roman"/>
+          <w:i w:val="0"/>
+          <w:iCs/>
+          <w:color w:val="000000" w:themeColor="text1"/>
+          <w:sz w:val="24"/>
+          <w:szCs w:val="24"/>
+          <w:rtl w:val="0"/>
+          <w14:textFill>
+            <w14:solidFill>
+              <w14:schemeClr w14:val="tx1"/>
+            </w14:solidFill>
+          </w14:textFill>
+        </w:rPr>
+        <w:t>The app will comply with all relevant local and national laws and regulations governing lending and borrowing practices, including consumer protection laws and financial regulations.</w:t>
+      </w:r>
+    </w:p>
+    <w:p>
+      <w:pPr>
+        <w:numPr>
+          <w:ilvl w:val="0"/>
+          <w:numId w:val="4"/>
+        </w:numPr>
+        <w:spacing w:line="480" w:lineRule="auto"/>
+        <w:ind w:left="1440" w:hanging="360"/>
+        <w:jc w:val="both"/>
+        <w:rPr>
+          <w:rFonts w:ascii="Times New Roman" w:hAnsi="Times New Roman" w:eastAsia="Times New Roman" w:cs="Times New Roman"/>
+          <w:i w:val="0"/>
+          <w:iCs/>
+          <w:color w:val="000000" w:themeColor="text1"/>
+          <w:sz w:val="24"/>
+          <w:szCs w:val="24"/>
+          <w14:textFill>
+            <w14:solidFill>
+              <w14:schemeClr w14:val="tx1"/>
+            </w14:solidFill>
+          </w14:textFill>
+        </w:rPr>
+      </w:pPr>
+      <w:r>
+        <w:rPr>
+          <w:rFonts w:hint="default" w:ascii="Times New Roman" w:hAnsi="Times New Roman" w:eastAsia="Times New Roman"/>
+          <w:i w:val="0"/>
+          <w:iCs/>
+          <w:color w:val="000000" w:themeColor="text1"/>
+          <w:sz w:val="24"/>
+          <w:szCs w:val="24"/>
+          <w14:textFill>
+            <w14:solidFill>
+              <w14:schemeClr w14:val="tx1"/>
+            </w14:solidFill>
+          </w14:textFill>
+        </w:rPr>
+        <w:t>The app will use industry-standard security protocols and encryption methods to protect user data and ensure the privacy and security of all transactions.</w:t>
+      </w:r>
+    </w:p>
+    <w:p>
+      <w:pPr>
+        <w:numPr>
+          <w:ilvl w:val="0"/>
+          <w:numId w:val="4"/>
+        </w:numPr>
+        <w:spacing w:line="480" w:lineRule="auto"/>
+        <w:ind w:left="1440" w:hanging="360"/>
+        <w:jc w:val="both"/>
+        <w:rPr>
+          <w:rFonts w:ascii="Times New Roman" w:hAnsi="Times New Roman" w:eastAsia="Times New Roman" w:cs="Times New Roman"/>
+          <w:color w:val="000000" w:themeColor="text1"/>
+          <w:sz w:val="24"/>
+          <w:szCs w:val="24"/>
+          <w14:textFill>
+            <w14:solidFill>
+              <w14:schemeClr w14:val="tx1"/>
+            </w14:solidFill>
+          </w14:textFill>
+        </w:rPr>
+      </w:pPr>
+      <w:r>
+        <w:rPr>
+          <w:rFonts w:ascii="Times New Roman" w:hAnsi="Times New Roman" w:eastAsia="Times New Roman" w:cs="Times New Roman"/>
+          <w:color w:val="000000" w:themeColor="text1"/>
+          <w:sz w:val="24"/>
+          <w:szCs w:val="24"/>
+          <w:rtl w:val="0"/>
+          <w14:textFill>
+            <w14:solidFill>
+              <w14:schemeClr w14:val="tx1"/>
+            </w14:solidFill>
+          </w14:textFill>
+        </w:rPr>
+        <w:t>The application will not need additional hardware to be used.</w:t>
+      </w:r>
+    </w:p>
+    <w:p>
+      <w:pPr>
+        <w:numPr>
+          <w:ilvl w:val="0"/>
+          <w:numId w:val="4"/>
+        </w:numPr>
+        <w:spacing w:line="480" w:lineRule="auto"/>
+        <w:ind w:left="1440" w:hanging="360"/>
+        <w:jc w:val="both"/>
+        <w:rPr>
+          <w:rFonts w:ascii="Times New Roman" w:hAnsi="Times New Roman" w:eastAsia="Times New Roman" w:cs="Times New Roman"/>
+          <w:color w:val="000000" w:themeColor="text1"/>
+          <w:sz w:val="24"/>
+          <w:szCs w:val="24"/>
+          <w14:textFill>
+            <w14:solidFill>
+              <w14:schemeClr w14:val="tx1"/>
+            </w14:solidFill>
+          </w14:textFill>
+        </w:rPr>
+      </w:pPr>
+      <w:r>
+        <w:rPr>
+          <w:rFonts w:ascii="Times New Roman" w:hAnsi="Times New Roman" w:eastAsia="Times New Roman" w:cs="Times New Roman"/>
+          <w:color w:val="000000" w:themeColor="text1"/>
+          <w:sz w:val="24"/>
+          <w:szCs w:val="24"/>
+          <w:rtl w:val="0"/>
+          <w14:textFill>
+            <w14:solidFill>
+              <w14:schemeClr w14:val="tx1"/>
+            </w14:solidFill>
+          </w14:textFill>
+        </w:rPr>
+        <w:t xml:space="preserve">The total investment will be financed by </w:t>
+      </w:r>
+      <w:r>
+        <w:rPr>
+          <w:rFonts w:hint="default" w:ascii="Times New Roman" w:hAnsi="Times New Roman" w:eastAsia="Times New Roman" w:cs="Times New Roman"/>
+          <w:color w:val="000000" w:themeColor="text1"/>
+          <w:sz w:val="24"/>
+          <w:szCs w:val="24"/>
+          <w:rtl w:val="0"/>
+          <w:lang w:val="en-US"/>
+          <w14:textFill>
+            <w14:solidFill>
+              <w14:schemeClr w14:val="tx1"/>
+            </w14:solidFill>
+          </w14:textFill>
+        </w:rPr>
+        <w:t>Clyde Xavier Salar</w:t>
+      </w:r>
+      <w:r>
+        <w:rPr>
+          <w:rFonts w:ascii="Times New Roman" w:hAnsi="Times New Roman" w:eastAsia="Times New Roman" w:cs="Times New Roman"/>
+          <w:color w:val="000000" w:themeColor="text1"/>
+          <w:sz w:val="24"/>
+          <w:szCs w:val="24"/>
+          <w:rtl w:val="0"/>
+          <w14:textFill>
+            <w14:solidFill>
+              <w14:schemeClr w14:val="tx1"/>
+            </w14:solidFill>
+          </w14:textFill>
+        </w:rPr>
+        <w:t>.</w:t>
+      </w:r>
+    </w:p>
+    <w:p>
+      <w:pPr>
+        <w:numPr>
+          <w:numId w:val="0"/>
+        </w:numPr>
+        <w:spacing w:line="480" w:lineRule="auto"/>
+        <w:jc w:val="both"/>
+        <w:rPr>
+          <w:rFonts w:ascii="Times New Roman" w:hAnsi="Times New Roman" w:eastAsia="Times New Roman" w:cs="Times New Roman"/>
+          <w:color w:val="38761D"/>
+          <w:sz w:val="24"/>
+          <w:szCs w:val="24"/>
+        </w:rPr>
+      </w:pPr>
+    </w:p>
+    <w:p>
+      <w:pPr>
+        <w:spacing w:line="480" w:lineRule="auto"/>
+        <w:ind w:left="0" w:firstLine="0"/>
+        <w:jc w:val="both"/>
+        <w:rPr>
+          <w:rFonts w:ascii="Times New Roman" w:hAnsi="Times New Roman" w:eastAsia="Times New Roman" w:cs="Times New Roman"/>
+          <w:b/>
+          <w:sz w:val="24"/>
+          <w:szCs w:val="24"/>
+          <w:rtl w:val="0"/>
+        </w:rPr>
+      </w:pPr>
+      <w:r>
+        <w:rPr>
+          <w:rFonts w:ascii="Times New Roman" w:hAnsi="Times New Roman" w:eastAsia="Times New Roman" w:cs="Times New Roman"/>
+          <w:b/>
+          <w:sz w:val="24"/>
+          <w:szCs w:val="24"/>
+          <w:rtl w:val="0"/>
+        </w:rPr>
+        <w:tab/>
+      </w:r>
+      <w:r>
+        <w:rPr>
+          <w:rFonts w:ascii="Times New Roman" w:hAnsi="Times New Roman" w:eastAsia="Times New Roman" w:cs="Times New Roman"/>
+          <w:b/>
+          <w:sz w:val="24"/>
+          <w:szCs w:val="24"/>
+          <w:rtl w:val="0"/>
+        </w:rPr>
+        <w:t>3.1 Financial Analysis</w:t>
+      </w:r>
+    </w:p>
+    <w:p>
+      <w:pPr>
+        <w:spacing w:line="480" w:lineRule="auto"/>
+        <w:ind w:left="0" w:firstLine="0"/>
+        <w:jc w:val="both"/>
+        <w:rPr>
+          <w:rFonts w:hint="default" w:ascii="Times New Roman" w:hAnsi="Times New Roman" w:eastAsia="Times New Roman" w:cs="Times New Roman"/>
+          <w:b/>
+          <w:bCs w:val="0"/>
+          <w:sz w:val="24"/>
+          <w:szCs w:val="24"/>
+          <w:rtl w:val="0"/>
+          <w:lang w:val="en-US"/>
+        </w:rPr>
+      </w:pPr>
+      <w:r>
+        <w:rPr>
+          <w:rFonts w:hint="default" w:ascii="Times New Roman" w:hAnsi="Times New Roman" w:eastAsia="Times New Roman" w:cs="Times New Roman"/>
+          <w:b/>
+          <w:sz w:val="24"/>
+          <w:szCs w:val="24"/>
+          <w:rtl w:val="0"/>
+          <w:lang w:val="en-US"/>
+        </w:rPr>
+        <w:tab/>
+      </w:r>
+      <w:r>
+        <w:rPr>
+          <w:rFonts w:hint="default" w:ascii="Times New Roman" w:hAnsi="Times New Roman" w:eastAsia="Times New Roman" w:cs="Times New Roman"/>
+          <w:b/>
+          <w:bCs w:val="0"/>
+          <w:sz w:val="24"/>
+          <w:szCs w:val="24"/>
+          <w:rtl w:val="0"/>
+          <w:lang w:val="en-US"/>
+        </w:rPr>
+        <w:t>Cost-Benefit Analysis</w:t>
+      </w:r>
+    </w:p>
+    <w:p>
+      <w:pPr>
+        <w:spacing w:line="480" w:lineRule="auto"/>
+        <w:ind w:left="0" w:firstLine="0"/>
+        <w:jc w:val="both"/>
+        <w:rPr>
+          <w:rFonts w:hint="default" w:ascii="Times New Roman" w:hAnsi="Times New Roman" w:eastAsia="Times New Roman" w:cs="Times New Roman"/>
+          <w:b w:val="0"/>
+          <w:bCs/>
+          <w:sz w:val="24"/>
+          <w:szCs w:val="24"/>
+          <w:rtl w:val="0"/>
+          <w:lang w:val="en-US"/>
+        </w:rPr>
+      </w:pPr>
+      <w:r>
+        <w:rPr>
+          <w:rFonts w:hint="default" w:ascii="Times New Roman" w:hAnsi="Times New Roman" w:eastAsia="Times New Roman" w:cs="Times New Roman"/>
+          <w:b/>
+          <w:bCs w:val="0"/>
+          <w:sz w:val="24"/>
+          <w:szCs w:val="24"/>
+          <w:rtl w:val="0"/>
+          <w:lang w:val="en-US"/>
+        </w:rPr>
+        <w:tab/>
+      </w:r>
+    </w:p>
+    <w:p>
+      <w:pPr>
+        <w:numPr>
+          <w:ilvl w:val="0"/>
+          <w:numId w:val="5"/>
+        </w:numPr>
+        <w:spacing w:line="480" w:lineRule="auto"/>
+        <w:ind w:left="1140" w:leftChars="0" w:firstLine="0" w:firstLineChars="0"/>
+        <w:jc w:val="both"/>
+        <w:rPr>
+          <w:rFonts w:hint="default" w:ascii="Times New Roman" w:hAnsi="Times New Roman" w:eastAsia="Times New Roman" w:cs="Times New Roman"/>
+          <w:b w:val="0"/>
+          <w:bCs/>
+          <w:sz w:val="24"/>
+          <w:szCs w:val="24"/>
+          <w:rtl w:val="0"/>
+          <w:lang w:val="en-US"/>
+        </w:rPr>
+      </w:pPr>
+      <w:r>
+        <w:rPr>
+          <w:rFonts w:hint="default" w:ascii="Times New Roman" w:hAnsi="Times New Roman" w:eastAsia="Times New Roman" w:cs="Times New Roman"/>
+          <w:b w:val="0"/>
+          <w:bCs/>
+          <w:sz w:val="24"/>
+          <w:szCs w:val="24"/>
+          <w:rtl w:val="0"/>
+          <w:lang w:val="en-US"/>
+        </w:rPr>
+        <w:t>Sd</w:t>
+      </w:r>
+    </w:p>
+    <w:p>
+      <w:pPr>
+        <w:numPr>
+          <w:numId w:val="0"/>
+        </w:numPr>
+        <w:spacing w:line="480" w:lineRule="auto"/>
+        <w:jc w:val="both"/>
+        <w:rPr>
+          <w:rFonts w:hint="default" w:ascii="Times New Roman" w:hAnsi="Times New Roman" w:eastAsia="Times New Roman" w:cs="Times New Roman"/>
+          <w:b w:val="0"/>
+          <w:bCs/>
+          <w:sz w:val="24"/>
+          <w:szCs w:val="24"/>
+          <w:rtl w:val="0"/>
+          <w:lang w:val="en-US"/>
+        </w:rPr>
+      </w:pPr>
+    </w:p>
+    <w:p>
+      <w:pPr>
+        <w:numPr>
+          <w:numId w:val="0"/>
+        </w:numPr>
+        <w:spacing w:line="480" w:lineRule="auto"/>
+        <w:jc w:val="both"/>
+        <w:rPr>
+          <w:rFonts w:hint="default" w:ascii="Times New Roman" w:hAnsi="Times New Roman" w:eastAsia="Times New Roman" w:cs="Times New Roman"/>
+          <w:b w:val="0"/>
+          <w:bCs/>
+          <w:sz w:val="24"/>
+          <w:szCs w:val="24"/>
+          <w:rtl w:val="0"/>
+          <w:lang w:val="en-US"/>
+        </w:rPr>
+      </w:pPr>
+    </w:p>
+    <w:p>
+      <w:pPr>
+        <w:numPr>
+          <w:numId w:val="0"/>
+        </w:numPr>
+        <w:spacing w:line="480" w:lineRule="auto"/>
+        <w:jc w:val="both"/>
+        <w:rPr>
+          <w:rFonts w:hint="default" w:ascii="Times New Roman" w:hAnsi="Times New Roman" w:eastAsia="Times New Roman" w:cs="Times New Roman"/>
+          <w:b w:val="0"/>
+          <w:bCs/>
+          <w:sz w:val="24"/>
+          <w:szCs w:val="24"/>
+          <w:rtl w:val="0"/>
+          <w:lang w:val="en-US"/>
+        </w:rPr>
+      </w:pPr>
+    </w:p>
+    <w:p>
+      <w:pPr>
+        <w:spacing w:line="480" w:lineRule="auto"/>
+        <w:ind w:left="0" w:firstLine="0"/>
+        <w:jc w:val="both"/>
+        <w:rPr>
+          <w:rFonts w:hint="default" w:ascii="Times New Roman" w:hAnsi="Times New Roman" w:eastAsia="Times New Roman" w:cs="Times New Roman"/>
+          <w:b/>
+          <w:bCs w:val="0"/>
+          <w:sz w:val="24"/>
+          <w:szCs w:val="24"/>
+          <w:rtl w:val="0"/>
+          <w:lang w:val="en-US"/>
+        </w:rPr>
+      </w:pPr>
+      <w:r>
+        <w:rPr>
+          <w:rFonts w:hint="default" w:ascii="Times New Roman" w:hAnsi="Times New Roman" w:eastAsia="Times New Roman" w:cs="Times New Roman"/>
+          <w:b/>
+          <w:bCs w:val="0"/>
+          <w:sz w:val="24"/>
+          <w:szCs w:val="24"/>
+          <w:rtl w:val="0"/>
+          <w:lang w:val="en-US"/>
+        </w:rPr>
+        <w:tab/>
+        <w:t>Risk Analysis</w:t>
+      </w:r>
+    </w:p>
+    <w:p>
+      <w:pPr>
+        <w:spacing w:line="480" w:lineRule="auto"/>
+        <w:ind w:left="0" w:firstLine="0"/>
+        <w:jc w:val="both"/>
+        <w:rPr>
+          <w:rFonts w:hint="default" w:ascii="Times New Roman" w:hAnsi="Times New Roman" w:eastAsia="Times New Roman" w:cs="Times New Roman"/>
+          <w:b w:val="0"/>
+          <w:bCs/>
+          <w:sz w:val="24"/>
+          <w:szCs w:val="24"/>
+          <w:rtl w:val="0"/>
+          <w:lang w:val="en-US"/>
+        </w:rPr>
+      </w:pPr>
+      <w:r>
+        <w:rPr>
+          <w:rFonts w:hint="default" w:ascii="Times New Roman" w:hAnsi="Times New Roman" w:eastAsia="Times New Roman" w:cs="Times New Roman"/>
+          <w:b/>
+          <w:bCs w:val="0"/>
+          <w:sz w:val="24"/>
+          <w:szCs w:val="24"/>
+          <w:rtl w:val="0"/>
+          <w:lang w:val="en-US"/>
+        </w:rPr>
+        <w:tab/>
+      </w:r>
+      <w:r>
+        <w:rPr>
+          <w:rFonts w:hint="default" w:ascii="Times New Roman" w:hAnsi="Times New Roman" w:eastAsia="Times New Roman" w:cs="Times New Roman"/>
+          <w:b w:val="0"/>
+          <w:bCs/>
+          <w:sz w:val="24"/>
+          <w:szCs w:val="24"/>
+          <w:rtl w:val="0"/>
+          <w:lang w:val="en-US"/>
+        </w:rPr>
+        <w:t>The possible risk  for LoanEase app are:</w:t>
+      </w:r>
+    </w:p>
+    <w:p>
+      <w:pPr>
+        <w:numPr>
+          <w:ilvl w:val="0"/>
+          <w:numId w:val="6"/>
+        </w:numPr>
+        <w:spacing w:line="480" w:lineRule="auto"/>
+        <w:ind w:left="1140" w:leftChars="0" w:firstLine="0" w:firstLineChars="0"/>
+        <w:jc w:val="both"/>
+        <w:rPr>
+          <w:rFonts w:hint="default" w:ascii="Times New Roman" w:hAnsi="Times New Roman" w:eastAsia="Times New Roman"/>
+          <w:b w:val="0"/>
+          <w:bCs/>
+          <w:sz w:val="24"/>
+          <w:szCs w:val="24"/>
+          <w:rtl w:val="0"/>
+          <w:lang w:val="en-US"/>
+        </w:rPr>
+      </w:pPr>
+      <w:r>
+        <w:rPr>
+          <w:rFonts w:hint="default" w:ascii="Times New Roman" w:hAnsi="Times New Roman" w:eastAsia="Times New Roman" w:cs="Times New Roman"/>
+          <w:b w:val="0"/>
+          <w:bCs/>
+          <w:sz w:val="24"/>
+          <w:szCs w:val="24"/>
+          <w:rtl w:val="0"/>
+          <w:lang w:val="en-US"/>
+        </w:rPr>
+        <w:t xml:space="preserve"> </w:t>
+      </w:r>
+      <w:r>
+        <w:rPr>
+          <w:rFonts w:hint="default" w:ascii="Times New Roman" w:hAnsi="Times New Roman" w:eastAsia="Times New Roman"/>
+          <w:b w:val="0"/>
+          <w:bCs/>
+          <w:sz w:val="24"/>
+          <w:szCs w:val="24"/>
+          <w:rtl w:val="0"/>
+          <w:lang w:val="en-US"/>
+        </w:rPr>
+        <w:t>Cybersecurity Risk: As LoanEase will be collecting sensitive financial information from borrowers, there is a risk of cyber-attacks and data breaches. It is essential to implement robust security measures, such as encryption and multi-factor authentication, to mitigate this risk.</w:t>
+      </w:r>
+    </w:p>
+    <w:p>
+      <w:pPr>
+        <w:numPr>
+          <w:ilvl w:val="0"/>
+          <w:numId w:val="6"/>
+        </w:numPr>
+        <w:spacing w:line="480" w:lineRule="auto"/>
+        <w:ind w:left="1140" w:leftChars="0" w:firstLine="0" w:firstLineChars="0"/>
+        <w:jc w:val="both"/>
+        <w:rPr>
+          <w:rFonts w:hint="default" w:ascii="Times New Roman" w:hAnsi="Times New Roman" w:eastAsia="Times New Roman" w:cs="Times New Roman"/>
+          <w:b w:val="0"/>
+          <w:bCs/>
+          <w:sz w:val="24"/>
+          <w:szCs w:val="24"/>
+          <w:rtl w:val="0"/>
+          <w:lang w:val="en-US"/>
+        </w:rPr>
+      </w:pPr>
+      <w:r>
+        <w:rPr>
+          <w:rFonts w:hint="default" w:ascii="Times New Roman" w:hAnsi="Times New Roman" w:eastAsia="Times New Roman"/>
+          <w:b w:val="0"/>
+          <w:bCs/>
+          <w:sz w:val="24"/>
+          <w:szCs w:val="24"/>
+          <w:rtl w:val="0"/>
+          <w:lang w:val="en-US"/>
+        </w:rPr>
+        <w:t>Compliance Risk: LoanEase will need to comply with various regulations and laws governing lending practices, such as the Truth in Lending Act (TILA) and the Fair Credit Reporting Act (FCRA). Failure to comply with these regulations could result in legal and financial penalties.</w:t>
+      </w:r>
+    </w:p>
+    <w:p>
+      <w:pPr>
+        <w:numPr>
+          <w:ilvl w:val="0"/>
+          <w:numId w:val="6"/>
+        </w:numPr>
+        <w:spacing w:line="480" w:lineRule="auto"/>
+        <w:ind w:left="1140" w:leftChars="0" w:firstLine="0" w:firstLineChars="0"/>
+        <w:jc w:val="both"/>
+        <w:rPr>
+          <w:rFonts w:hint="default" w:ascii="Times New Roman" w:hAnsi="Times New Roman" w:eastAsia="Times New Roman" w:cs="Times New Roman"/>
+          <w:b w:val="0"/>
+          <w:bCs/>
+          <w:sz w:val="24"/>
+          <w:szCs w:val="24"/>
+          <w:rtl w:val="0"/>
+          <w:lang w:val="en-US"/>
+        </w:rPr>
+      </w:pPr>
+      <w:r>
+        <w:rPr>
+          <w:rFonts w:hint="default" w:ascii="Times New Roman" w:hAnsi="Times New Roman" w:eastAsia="Times New Roman"/>
+          <w:b w:val="0"/>
+          <w:bCs/>
+          <w:sz w:val="24"/>
+          <w:szCs w:val="24"/>
+          <w:rtl w:val="0"/>
+          <w:lang w:val="en-US"/>
+        </w:rPr>
+        <w:t>Default Risk: There is a risk that borrowers may default on their loan payments, resulting in financial losses for lenders and LoanEase. To mitigate this risk, LoanEase must carefully screen borrowers and ensure that they can afford to repay the loan.</w:t>
+      </w:r>
+    </w:p>
+    <w:p>
+      <w:pPr>
+        <w:numPr>
+          <w:numId w:val="0"/>
+        </w:numPr>
+        <w:spacing w:line="480" w:lineRule="auto"/>
+        <w:jc w:val="both"/>
+        <w:rPr>
+          <w:rFonts w:hint="default" w:ascii="Times New Roman" w:hAnsi="Times New Roman" w:eastAsia="Times New Roman" w:cs="Times New Roman"/>
+          <w:b w:val="0"/>
+          <w:bCs/>
+          <w:sz w:val="24"/>
+          <w:szCs w:val="24"/>
+          <w:rtl w:val="0"/>
+          <w:lang w:val="en-US"/>
+        </w:rPr>
+      </w:pPr>
+    </w:p>
+    <w:p>
+      <w:pPr>
+        <w:spacing w:line="480" w:lineRule="auto"/>
+        <w:ind w:left="0" w:firstLine="0"/>
+        <w:jc w:val="both"/>
+        <w:rPr>
+          <w:rFonts w:hint="default" w:ascii="Times New Roman" w:hAnsi="Times New Roman" w:eastAsia="Times New Roman" w:cs="Times New Roman"/>
+          <w:b w:val="0"/>
+          <w:bCs/>
+          <w:sz w:val="24"/>
+          <w:szCs w:val="24"/>
+          <w:rtl w:val="0"/>
+          <w:lang w:val="en-US"/>
+        </w:rPr>
+      </w:pPr>
+      <w:r>
+        <w:rPr>
+          <w:rFonts w:hint="default" w:ascii="Times New Roman" w:hAnsi="Times New Roman" w:eastAsia="Times New Roman" w:cs="Times New Roman"/>
+          <w:b/>
+          <w:bCs w:val="0"/>
+          <w:sz w:val="24"/>
+          <w:szCs w:val="24"/>
+          <w:rtl w:val="0"/>
+          <w:lang w:val="en-US"/>
+        </w:rPr>
+        <w:tab/>
+        <w:t>NPV Calculation</w:t>
+      </w:r>
+    </w:p>
+    <w:p>
+      <w:pPr>
+        <w:spacing w:line="480" w:lineRule="auto"/>
+        <w:ind w:left="720" w:leftChars="0" w:firstLine="720" w:firstLineChars="0"/>
+        <w:jc w:val="both"/>
+        <w:rPr>
+          <w:rFonts w:ascii="Times New Roman" w:hAnsi="Times New Roman" w:eastAsia="Times New Roman" w:cs="Times New Roman"/>
+          <w:i w:val="0"/>
+          <w:iCs/>
+          <w:color w:val="000000" w:themeColor="text1"/>
+          <w:sz w:val="24"/>
+          <w:szCs w:val="24"/>
+          <w14:textFill>
+            <w14:solidFill>
+              <w14:schemeClr w14:val="tx1"/>
+            </w14:solidFill>
+          </w14:textFill>
+        </w:rPr>
+      </w:pPr>
+      <w:r>
+        <w:rPr>
+          <w:rFonts w:hint="default" w:ascii="Times New Roman" w:hAnsi="Times New Roman" w:eastAsia="Times New Roman"/>
+          <w:i w:val="0"/>
+          <w:iCs/>
+          <w:color w:val="000000" w:themeColor="text1"/>
+          <w:sz w:val="24"/>
+          <w:szCs w:val="24"/>
+          <w:rtl w:val="0"/>
+          <w14:textFill>
+            <w14:solidFill>
+              <w14:schemeClr w14:val="tx1"/>
+            </w14:solidFill>
+          </w14:textFill>
+        </w:rPr>
+        <w:t>Based on the analysis of the projected cash flows over the 5-year period, and discounting them at a 3% rate, it has been found that the net present value (NPV) stands at P5129.03. This result indicates that the project is a profitable venture. Therefore, it can be concluded that the NPV remains positive, which is indicative of the project's financial feasibility and profitability potential. It is recommended that cost monitoring and management be continued to ensure the app remains profitable over the long term.</w:t>
+      </w:r>
+    </w:p>
+    <w:p>
+      <w:pPr>
+        <w:spacing w:line="480" w:lineRule="auto"/>
+        <w:ind w:left="1440" w:firstLine="720"/>
+        <w:jc w:val="both"/>
+        <w:rPr>
+          <w:rFonts w:ascii="Times New Roman" w:hAnsi="Times New Roman" w:eastAsia="Times New Roman" w:cs="Times New Roman"/>
+          <w:sz w:val="24"/>
+          <w:szCs w:val="24"/>
+        </w:rPr>
+      </w:pPr>
+      <w:r>
+        <w:rPr>
+          <w:rFonts w:ascii="Times New Roman" w:hAnsi="Times New Roman" w:eastAsia="Times New Roman" w:cs="Times New Roman"/>
+          <w:sz w:val="24"/>
+          <w:szCs w:val="24"/>
+          <w:rtl w:val="0"/>
+        </w:rPr>
+        <w:t>The expected financial results of the operations in a given period of time can be determined from its projected financial statements. The projected income statement indicates the sales, expenses, and net income in operating the business. On the other hand, the cash flow statement provides cash inflows, cash outflows, and net cash flows that are useful in computing the financial indicators that could help determine the financial feasibility of the business.</w:t>
+      </w:r>
+    </w:p>
+    <w:p>
+      <w:pPr>
+        <w:spacing w:line="480" w:lineRule="auto"/>
+        <w:ind w:left="1440" w:firstLine="720"/>
+        <w:jc w:val="both"/>
+        <w:rPr>
+          <w:rFonts w:ascii="Times New Roman" w:hAnsi="Times New Roman" w:eastAsia="Times New Roman" w:cs="Times New Roman"/>
+          <w:sz w:val="24"/>
+          <w:szCs w:val="24"/>
+        </w:rPr>
+      </w:pPr>
+      <w:r>
+        <w:rPr>
+          <w:rFonts w:ascii="Times New Roman" w:hAnsi="Times New Roman" w:eastAsia="Times New Roman" w:cs="Times New Roman"/>
+          <w:sz w:val="24"/>
+          <w:szCs w:val="24"/>
+          <w:rtl w:val="0"/>
+        </w:rPr>
+        <w:t>Three financial measures of the worth of the business are used including Net Present Value (NPV) and payback period. The discount rate used is equivalent to the forecasted Philippine inflation rate of 3% for 2024 by Bangko Sentral ng Pilipinas</w:t>
+      </w:r>
+      <w:r>
+        <w:rPr>
+          <w:rFonts w:ascii="Times New Roman" w:hAnsi="Times New Roman" w:eastAsia="Times New Roman" w:cs="Times New Roman"/>
+          <w:sz w:val="24"/>
+          <w:szCs w:val="24"/>
+          <w:vertAlign w:val="superscript"/>
+          <w:rtl w:val="0"/>
+        </w:rPr>
+        <w:t>[1]</w:t>
+      </w:r>
+      <w:r>
+        <w:rPr>
+          <w:rFonts w:ascii="Times New Roman" w:hAnsi="Times New Roman" w:eastAsia="Times New Roman" w:cs="Times New Roman"/>
+          <w:sz w:val="24"/>
+          <w:szCs w:val="24"/>
+          <w:rtl w:val="0"/>
+        </w:rPr>
+        <w:t>.</w:t>
+      </w:r>
+    </w:p>
+    <w:p>
+      <w:pPr>
+        <w:spacing w:line="480" w:lineRule="auto"/>
+        <w:ind w:left="1440" w:firstLine="720"/>
+        <w:jc w:val="both"/>
+        <w:rPr>
+          <w:rFonts w:ascii="Times New Roman" w:hAnsi="Times New Roman" w:eastAsia="Times New Roman" w:cs="Times New Roman"/>
+          <w:sz w:val="24"/>
+          <w:szCs w:val="24"/>
+        </w:rPr>
+      </w:pPr>
+      <w:r>
+        <w:rPr>
+          <w:rFonts w:ascii="Times New Roman" w:hAnsi="Times New Roman" w:eastAsia="Times New Roman" w:cs="Times New Roman"/>
+          <w:sz w:val="24"/>
+          <w:szCs w:val="24"/>
+          <w:rtl w:val="0"/>
+        </w:rPr>
+        <w:t>The NPV measures the present value of the streams of net benefits of the business. It is determined by subtracting the net present value of total cash outflows from the total cash inflows. For the investment to be worthwhile, NPV must be greater than zero or positive. On the other hand, the payback period determines the number of years it takes to recover the initial cost of the project. It is the point in time where initial capital investment is equal to the accumulated yearly net benefits or cash flow of the business. The project is acceptable if the payback period is less than the project life.</w:t>
+      </w:r>
+    </w:p>
+    <w:p>
+      <w:pPr>
+        <w:spacing w:line="480" w:lineRule="auto"/>
+        <w:ind w:left="1440" w:firstLine="720"/>
+        <w:jc w:val="left"/>
+        <w:rPr>
+          <w:rFonts w:ascii="Times New Roman" w:hAnsi="Times New Roman" w:eastAsia="Times New Roman" w:cs="Times New Roman"/>
+          <w:sz w:val="24"/>
+          <w:szCs w:val="24"/>
+          <w:rtl w:val="0"/>
+        </w:rPr>
+      </w:pPr>
+      <w:r>
+        <w:rPr>
+          <w:rFonts w:ascii="Times New Roman" w:hAnsi="Times New Roman" w:eastAsia="Times New Roman" w:cs="Times New Roman"/>
+          <w:sz w:val="24"/>
+          <w:szCs w:val="24"/>
+          <w:rtl w:val="0"/>
+        </w:rPr>
+        <w:t xml:space="preserve">The analysis assumes that all computed costs and sales are constant. The application will earn through </w:t>
+      </w:r>
+      <w:r>
+        <w:rPr>
+          <w:rFonts w:hint="default" w:ascii="Times New Roman" w:hAnsi="Times New Roman" w:eastAsia="Times New Roman" w:cs="Times New Roman"/>
+          <w:sz w:val="24"/>
+          <w:szCs w:val="24"/>
+          <w:rtl w:val="0"/>
+          <w:lang w:val="en-US"/>
+        </w:rPr>
+        <w:t xml:space="preserve">LoanEase </w:t>
+      </w:r>
+      <w:r>
+        <w:rPr>
+          <w:rFonts w:ascii="Times New Roman" w:hAnsi="Times New Roman" w:eastAsia="Times New Roman" w:cs="Times New Roman"/>
+          <w:sz w:val="24"/>
+          <w:szCs w:val="24"/>
+          <w:rtl w:val="0"/>
+        </w:rPr>
+        <w:t>app monetization</w:t>
+      </w:r>
+      <w:r>
+        <w:rPr>
+          <w:rFonts w:ascii="Times New Roman" w:hAnsi="Times New Roman" w:eastAsia="Times New Roman" w:cs="Times New Roman"/>
+          <w:color w:val="0000FF"/>
+          <w:sz w:val="24"/>
+          <w:szCs w:val="24"/>
+          <w:rtl w:val="0"/>
+        </w:rPr>
+        <w:t xml:space="preserve"> </w:t>
+      </w:r>
+      <w:r>
+        <w:rPr>
+          <w:rFonts w:ascii="Times New Roman" w:hAnsi="Times New Roman" w:eastAsia="Times New Roman" w:cs="Times New Roman"/>
+          <w:color w:val="000000" w:themeColor="text1"/>
+          <w:sz w:val="24"/>
+          <w:szCs w:val="24"/>
+          <w:rtl w:val="0"/>
+          <w14:textFill>
+            <w14:solidFill>
+              <w14:schemeClr w14:val="tx1"/>
+            </w14:solidFill>
+          </w14:textFill>
+        </w:rPr>
         <w:t>and/or projected sales</w:t>
       </w:r>
       <w:r>
@@ -2765,6 +3111,7 @@
     </w:p>
     <w:tbl>
       <w:tblPr>
+        <w:tblStyle w:val="9"/>
         <w:tblW w:w="9552" w:type="dxa"/>
         <w:tblInd w:w="96" w:type="dxa"/>
         <w:tblBorders>
@@ -2775,7 +3122,7 @@
           <w:insideH w:val="none" w:color="auto" w:sz="0" w:space="0"/>
           <w:insideV w:val="none" w:color="auto" w:sz="0" w:space="0"/>
         </w:tblBorders>
-        <w:shd w:val="clear"/>
+        <w:shd w:val="clear" w:color="auto" w:fill="auto"/>
         <w:tblLayout w:type="autofit"/>
         <w:tblCellMar>
           <w:top w:w="0" w:type="dxa"/>
@@ -2803,7 +3150,7 @@
             <w:insideH w:val="none" w:color="auto" w:sz="0" w:space="0"/>
             <w:insideV w:val="none" w:color="auto" w:sz="0" w:space="0"/>
           </w:tblBorders>
-          <w:shd w:val="clear"/>
+          <w:shd w:val="clear" w:color="auto" w:fill="auto"/>
           <w:tblCellMar>
             <w:top w:w="0" w:type="dxa"/>
             <w:left w:w="108" w:type="dxa"/>
@@ -2823,7 +3170,7 @@
               <w:bottom w:val="single" w:color="000000" w:sz="4" w:space="0"/>
               <w:right w:val="single" w:color="000000" w:sz="4" w:space="0"/>
             </w:tcBorders>
-            <w:shd w:val="clear"/>
+            <w:shd w:val="clear" w:color="auto" w:fill="auto"/>
             <w:vAlign w:val="center"/>
           </w:tcPr>
           <w:p>
@@ -2858,7 +3205,6 @@
                 <w:sz w:val="24"/>
                 <w:szCs w:val="24"/>
                 <w:u w:val="none"/>
-                <w:bdr w:val="none" w:color="auto" w:sz="0" w:space="0"/>
                 <w:lang w:val="en-US" w:eastAsia="zh-CN" w:bidi="ar"/>
               </w:rPr>
               <w:t>Measure</w:t>
@@ -2874,7 +3220,7 @@
               <w:bottom w:val="single" w:color="000000" w:sz="4" w:space="0"/>
               <w:right w:val="nil"/>
             </w:tcBorders>
-            <w:shd w:val="clear"/>
+            <w:shd w:val="clear" w:color="auto" w:fill="auto"/>
             <w:vAlign w:val="center"/>
           </w:tcPr>
           <w:p>
@@ -2909,7 +3255,6 @@
                 <w:sz w:val="24"/>
                 <w:szCs w:val="24"/>
                 <w:u w:val="none"/>
-                <w:bdr w:val="none" w:color="auto" w:sz="0" w:space="0"/>
                 <w:lang w:val="en-US" w:eastAsia="zh-CN" w:bidi="ar"/>
               </w:rPr>
               <w:t>Year 1</w:t>
@@ -2925,7 +3270,7 @@
               <w:bottom w:val="single" w:color="000000" w:sz="4" w:space="0"/>
               <w:right w:val="nil"/>
             </w:tcBorders>
-            <w:shd w:val="clear"/>
+            <w:shd w:val="clear" w:color="auto" w:fill="auto"/>
             <w:vAlign w:val="center"/>
           </w:tcPr>
           <w:p>
@@ -2960,7 +3305,6 @@
                 <w:sz w:val="24"/>
                 <w:szCs w:val="24"/>
                 <w:u w:val="none"/>
-                <w:bdr w:val="none" w:color="auto" w:sz="0" w:space="0"/>
                 <w:lang w:val="en-US" w:eastAsia="zh-CN" w:bidi="ar"/>
               </w:rPr>
               <w:t>Year 2</w:t>
@@ -2976,7 +3320,7 @@
               <w:bottom w:val="single" w:color="000000" w:sz="4" w:space="0"/>
               <w:right w:val="nil"/>
             </w:tcBorders>
-            <w:shd w:val="clear"/>
+            <w:shd w:val="clear" w:color="auto" w:fill="auto"/>
             <w:vAlign w:val="center"/>
           </w:tcPr>
           <w:p>
@@ -3011,7 +3355,6 @@
                 <w:sz w:val="24"/>
                 <w:szCs w:val="24"/>
                 <w:u w:val="none"/>
-                <w:bdr w:val="none" w:color="auto" w:sz="0" w:space="0"/>
                 <w:lang w:val="en-US" w:eastAsia="zh-CN" w:bidi="ar"/>
               </w:rPr>
               <w:t>Year 3</w:t>
@@ -3027,7 +3370,7 @@
               <w:bottom w:val="single" w:color="000000" w:sz="4" w:space="0"/>
               <w:right w:val="nil"/>
             </w:tcBorders>
-            <w:shd w:val="clear"/>
+            <w:shd w:val="clear" w:color="auto" w:fill="auto"/>
             <w:vAlign w:val="center"/>
           </w:tcPr>
           <w:p>
@@ -3062,7 +3405,6 @@
                 <w:sz w:val="24"/>
                 <w:szCs w:val="24"/>
                 <w:u w:val="none"/>
-                <w:bdr w:val="none" w:color="auto" w:sz="0" w:space="0"/>
                 <w:lang w:val="en-US" w:eastAsia="zh-CN" w:bidi="ar"/>
               </w:rPr>
               <w:t>Year 4</w:t>
@@ -3078,7 +3420,7 @@
               <w:bottom w:val="single" w:color="000000" w:sz="4" w:space="0"/>
               <w:right w:val="nil"/>
             </w:tcBorders>
-            <w:shd w:val="clear"/>
+            <w:shd w:val="clear" w:color="auto" w:fill="auto"/>
             <w:vAlign w:val="center"/>
           </w:tcPr>
           <w:p>
@@ -3113,7 +3455,6 @@
                 <w:sz w:val="24"/>
                 <w:szCs w:val="24"/>
                 <w:u w:val="none"/>
-                <w:bdr w:val="none" w:color="auto" w:sz="0" w:space="0"/>
                 <w:lang w:val="en-US" w:eastAsia="zh-CN" w:bidi="ar"/>
               </w:rPr>
               <w:t>Year 5</w:t>
@@ -3129,7 +3470,7 @@
               <w:bottom w:val="single" w:color="000000" w:sz="4" w:space="0"/>
               <w:right w:val="single" w:color="000000" w:sz="4" w:space="0"/>
             </w:tcBorders>
-            <w:shd w:val="clear"/>
+            <w:shd w:val="clear" w:color="auto" w:fill="auto"/>
             <w:vAlign w:val="center"/>
           </w:tcPr>
           <w:p>
@@ -3164,7 +3505,6 @@
                 <w:sz w:val="24"/>
                 <w:szCs w:val="24"/>
                 <w:u w:val="none"/>
-                <w:bdr w:val="none" w:color="auto" w:sz="0" w:space="0"/>
                 <w:lang w:val="en-US" w:eastAsia="zh-CN" w:bidi="ar"/>
               </w:rPr>
               <w:t>5 Year Total</w:t>
@@ -3182,7 +3522,7 @@
             <w:insideH w:val="none" w:color="auto" w:sz="0" w:space="0"/>
             <w:insideV w:val="none" w:color="auto" w:sz="0" w:space="0"/>
           </w:tblBorders>
-          <w:shd w:val="clear"/>
+          <w:shd w:val="clear" w:color="auto" w:fill="auto"/>
           <w:tblCellMar>
             <w:top w:w="0" w:type="dxa"/>
             <w:left w:w="108" w:type="dxa"/>
@@ -3202,7 +3542,7 @@
               <w:bottom w:val="single" w:color="000000" w:sz="4" w:space="0"/>
               <w:right w:val="single" w:color="000000" w:sz="4" w:space="0"/>
             </w:tcBorders>
-            <w:shd w:val="clear"/>
+            <w:shd w:val="clear" w:color="auto" w:fill="auto"/>
             <w:vAlign w:val="center"/>
           </w:tcPr>
           <w:p>
@@ -3233,7 +3573,6 @@
                 <w:sz w:val="24"/>
                 <w:szCs w:val="24"/>
                 <w:u w:val="none"/>
-                <w:bdr w:val="none" w:color="auto" w:sz="0" w:space="0"/>
                 <w:lang w:val="en-US" w:eastAsia="zh-CN" w:bidi="ar"/>
               </w:rPr>
               <w:t>App Monetization</w:t>
@@ -3249,7 +3588,7 @@
               <w:bottom w:val="single" w:color="000000" w:sz="4" w:space="0"/>
               <w:right w:val="single" w:color="000000" w:sz="4" w:space="0"/>
             </w:tcBorders>
-            <w:shd w:val="clear"/>
+            <w:shd w:val="clear" w:color="auto" w:fill="auto"/>
             <w:vAlign w:val="center"/>
           </w:tcPr>
           <w:p>
@@ -3280,7 +3619,6 @@
                 <w:sz w:val="24"/>
                 <w:szCs w:val="24"/>
                 <w:u w:val="none"/>
-                <w:bdr w:val="none" w:color="auto" w:sz="0" w:space="0"/>
                 <w:lang w:val="en-US" w:eastAsia="zh-CN" w:bidi="ar"/>
               </w:rPr>
               <w:t>0.00</w:t>
@@ -3296,7 +3634,7 @@
               <w:bottom w:val="single" w:color="000000" w:sz="4" w:space="0"/>
               <w:right w:val="single" w:color="000000" w:sz="4" w:space="0"/>
             </w:tcBorders>
-            <w:shd w:val="clear"/>
+            <w:shd w:val="clear" w:color="auto" w:fill="auto"/>
             <w:vAlign w:val="center"/>
           </w:tcPr>
           <w:p>
@@ -3327,7 +3665,6 @@
                 <w:sz w:val="24"/>
                 <w:szCs w:val="24"/>
                 <w:u w:val="none"/>
-                <w:bdr w:val="none" w:color="auto" w:sz="0" w:space="0"/>
                 <w:lang w:val="en-US" w:eastAsia="zh-CN" w:bidi="ar"/>
               </w:rPr>
               <w:t>0.00</w:t>
@@ -3343,7 +3680,7 @@
               <w:bottom w:val="single" w:color="000000" w:sz="4" w:space="0"/>
               <w:right w:val="single" w:color="000000" w:sz="4" w:space="0"/>
             </w:tcBorders>
-            <w:shd w:val="clear"/>
+            <w:shd w:val="clear" w:color="auto" w:fill="auto"/>
             <w:vAlign w:val="center"/>
           </w:tcPr>
           <w:p>
@@ -3374,7 +3711,6 @@
                 <w:sz w:val="24"/>
                 <w:szCs w:val="24"/>
                 <w:u w:val="none"/>
-                <w:bdr w:val="none" w:color="auto" w:sz="0" w:space="0"/>
                 <w:lang w:val="en-US" w:eastAsia="zh-CN" w:bidi="ar"/>
               </w:rPr>
               <w:t>0.00</w:t>
@@ -3390,7 +3726,7 @@
               <w:bottom w:val="single" w:color="000000" w:sz="4" w:space="0"/>
               <w:right w:val="single" w:color="000000" w:sz="4" w:space="0"/>
             </w:tcBorders>
-            <w:shd w:val="clear"/>
+            <w:shd w:val="clear" w:color="auto" w:fill="auto"/>
             <w:vAlign w:val="center"/>
           </w:tcPr>
           <w:p>
@@ -3421,7 +3757,6 @@
                 <w:sz w:val="24"/>
                 <w:szCs w:val="24"/>
                 <w:u w:val="none"/>
-                <w:bdr w:val="none" w:color="auto" w:sz="0" w:space="0"/>
                 <w:lang w:val="en-US" w:eastAsia="zh-CN" w:bidi="ar"/>
               </w:rPr>
               <w:t>0.00</w:t>
@@ -3437,7 +3772,7 @@
               <w:bottom w:val="single" w:color="000000" w:sz="4" w:space="0"/>
               <w:right w:val="single" w:color="000000" w:sz="4" w:space="0"/>
             </w:tcBorders>
-            <w:shd w:val="clear"/>
+            <w:shd w:val="clear" w:color="auto" w:fill="auto"/>
             <w:vAlign w:val="center"/>
           </w:tcPr>
           <w:p>
@@ -3468,7 +3803,6 @@
                 <w:sz w:val="24"/>
                 <w:szCs w:val="24"/>
                 <w:u w:val="none"/>
-                <w:bdr w:val="none" w:color="auto" w:sz="0" w:space="0"/>
                 <w:lang w:val="en-US" w:eastAsia="zh-CN" w:bidi="ar"/>
               </w:rPr>
               <w:t>0.00</w:t>
@@ -3484,7 +3818,7 @@
               <w:bottom w:val="single" w:color="000000" w:sz="4" w:space="0"/>
               <w:right w:val="single" w:color="000000" w:sz="4" w:space="0"/>
             </w:tcBorders>
-            <w:shd w:val="clear"/>
+            <w:shd w:val="clear" w:color="auto" w:fill="auto"/>
             <w:vAlign w:val="center"/>
           </w:tcPr>
           <w:p>
@@ -3515,7 +3849,6 @@
                 <w:sz w:val="24"/>
                 <w:szCs w:val="24"/>
                 <w:u w:val="none"/>
-                <w:bdr w:val="none" w:color="auto" w:sz="0" w:space="0"/>
                 <w:lang w:val="en-US" w:eastAsia="zh-CN" w:bidi="ar"/>
               </w:rPr>
               <w:t>0.00</w:t>
@@ -3533,7 +3866,7 @@
             <w:insideH w:val="none" w:color="auto" w:sz="0" w:space="0"/>
             <w:insideV w:val="none" w:color="auto" w:sz="0" w:space="0"/>
           </w:tblBorders>
-          <w:shd w:val="clear"/>
+          <w:shd w:val="clear" w:color="auto" w:fill="auto"/>
           <w:tblCellMar>
             <w:top w:w="0" w:type="dxa"/>
             <w:left w:w="108" w:type="dxa"/>
@@ -3553,7 +3886,7 @@
               <w:bottom w:val="single" w:color="000000" w:sz="4" w:space="0"/>
               <w:right w:val="single" w:color="000000" w:sz="4" w:space="0"/>
             </w:tcBorders>
-            <w:shd w:val="clear"/>
+            <w:shd w:val="clear" w:color="auto" w:fill="auto"/>
             <w:vAlign w:val="center"/>
           </w:tcPr>
           <w:p>
@@ -3584,7 +3917,6 @@
                 <w:sz w:val="24"/>
                 <w:szCs w:val="24"/>
                 <w:u w:val="none"/>
-                <w:bdr w:val="none" w:color="auto" w:sz="0" w:space="0"/>
                 <w:lang w:val="en-US" w:eastAsia="zh-CN" w:bidi="ar"/>
               </w:rPr>
               <w:t>Sales Projection</w:t>
@@ -3600,7 +3932,7 @@
               <w:bottom w:val="single" w:color="000000" w:sz="4" w:space="0"/>
               <w:right w:val="single" w:color="000000" w:sz="4" w:space="0"/>
             </w:tcBorders>
-            <w:shd w:val="clear"/>
+            <w:shd w:val="clear" w:color="auto" w:fill="auto"/>
             <w:vAlign w:val="center"/>
           </w:tcPr>
           <w:p>
@@ -3631,7 +3963,6 @@
                 <w:sz w:val="24"/>
                 <w:szCs w:val="24"/>
                 <w:u w:val="none"/>
-                <w:bdr w:val="none" w:color="auto" w:sz="0" w:space="0"/>
                 <w:lang w:val="en-US" w:eastAsia="zh-CN" w:bidi="ar"/>
               </w:rPr>
               <w:t>10,000.00</w:t>
@@ -3647,7 +3978,7 @@
               <w:bottom w:val="single" w:color="000000" w:sz="4" w:space="0"/>
               <w:right w:val="single" w:color="000000" w:sz="4" w:space="0"/>
             </w:tcBorders>
-            <w:shd w:val="clear"/>
+            <w:shd w:val="clear" w:color="auto" w:fill="auto"/>
             <w:vAlign w:val="center"/>
           </w:tcPr>
           <w:p>
@@ -3678,7 +4009,6 @@
                 <w:sz w:val="24"/>
                 <w:szCs w:val="24"/>
                 <w:u w:val="none"/>
-                <w:bdr w:val="none" w:color="auto" w:sz="0" w:space="0"/>
                 <w:lang w:val="en-US" w:eastAsia="zh-CN" w:bidi="ar"/>
               </w:rPr>
               <w:t>0.00</w:t>
@@ -3694,7 +4024,7 @@
               <w:bottom w:val="single" w:color="000000" w:sz="4" w:space="0"/>
               <w:right w:val="single" w:color="000000" w:sz="4" w:space="0"/>
             </w:tcBorders>
-            <w:shd w:val="clear"/>
+            <w:shd w:val="clear" w:color="auto" w:fill="auto"/>
             <w:vAlign w:val="center"/>
           </w:tcPr>
           <w:p>
@@ -3725,7 +4055,6 @@
                 <w:sz w:val="24"/>
                 <w:szCs w:val="24"/>
                 <w:u w:val="none"/>
-                <w:bdr w:val="none" w:color="auto" w:sz="0" w:space="0"/>
                 <w:lang w:val="en-US" w:eastAsia="zh-CN" w:bidi="ar"/>
               </w:rPr>
               <w:t>0.00</w:t>
@@ -3741,7 +4070,7 @@
               <w:bottom w:val="single" w:color="000000" w:sz="4" w:space="0"/>
               <w:right w:val="single" w:color="000000" w:sz="4" w:space="0"/>
             </w:tcBorders>
-            <w:shd w:val="clear"/>
+            <w:shd w:val="clear" w:color="auto" w:fill="auto"/>
             <w:vAlign w:val="center"/>
           </w:tcPr>
           <w:p>
@@ -3772,7 +4101,6 @@
                 <w:sz w:val="24"/>
                 <w:szCs w:val="24"/>
                 <w:u w:val="none"/>
-                <w:bdr w:val="none" w:color="auto" w:sz="0" w:space="0"/>
                 <w:lang w:val="en-US" w:eastAsia="zh-CN" w:bidi="ar"/>
               </w:rPr>
               <w:t>0.00</w:t>
@@ -3788,7 +4116,7 @@
               <w:bottom w:val="single" w:color="000000" w:sz="4" w:space="0"/>
               <w:right w:val="single" w:color="000000" w:sz="4" w:space="0"/>
             </w:tcBorders>
-            <w:shd w:val="clear"/>
+            <w:shd w:val="clear" w:color="auto" w:fill="auto"/>
             <w:vAlign w:val="center"/>
           </w:tcPr>
           <w:p>
@@ -3819,7 +4147,6 @@
                 <w:sz w:val="24"/>
                 <w:szCs w:val="24"/>
                 <w:u w:val="none"/>
-                <w:bdr w:val="none" w:color="auto" w:sz="0" w:space="0"/>
                 <w:lang w:val="en-US" w:eastAsia="zh-CN" w:bidi="ar"/>
               </w:rPr>
               <w:t>0.00</w:t>
@@ -3835,7 +4162,7 @@
               <w:bottom w:val="single" w:color="000000" w:sz="4" w:space="0"/>
               <w:right w:val="single" w:color="000000" w:sz="4" w:space="0"/>
             </w:tcBorders>
-            <w:shd w:val="clear"/>
+            <w:shd w:val="clear" w:color="auto" w:fill="auto"/>
             <w:vAlign w:val="center"/>
           </w:tcPr>
           <w:p>
@@ -3866,7 +4193,6 @@
                 <w:sz w:val="24"/>
                 <w:szCs w:val="24"/>
                 <w:u w:val="none"/>
-                <w:bdr w:val="none" w:color="auto" w:sz="0" w:space="0"/>
                 <w:lang w:val="en-US" w:eastAsia="zh-CN" w:bidi="ar"/>
               </w:rPr>
               <w:t>10,000.00</w:t>
@@ -3884,7 +4210,7 @@
             <w:insideH w:val="none" w:color="auto" w:sz="0" w:space="0"/>
             <w:insideV w:val="none" w:color="auto" w:sz="0" w:space="0"/>
           </w:tblBorders>
-          <w:shd w:val="clear"/>
+          <w:shd w:val="clear" w:color="auto" w:fill="auto"/>
           <w:tblCellMar>
             <w:top w:w="0" w:type="dxa"/>
             <w:left w:w="108" w:type="dxa"/>
@@ -3904,7 +4230,7 @@
               <w:bottom w:val="single" w:color="000000" w:sz="4" w:space="0"/>
               <w:right w:val="single" w:color="000000" w:sz="4" w:space="0"/>
             </w:tcBorders>
-            <w:shd w:val="clear"/>
+            <w:shd w:val="clear" w:color="auto" w:fill="auto"/>
             <w:vAlign w:val="center"/>
           </w:tcPr>
           <w:p>
@@ -3935,7 +4261,6 @@
                 <w:sz w:val="24"/>
                 <w:szCs w:val="24"/>
                 <w:u w:val="none"/>
-                <w:bdr w:val="none" w:color="auto" w:sz="0" w:space="0"/>
                 <w:lang w:val="en-US" w:eastAsia="zh-CN" w:bidi="ar"/>
               </w:rPr>
               <w:t>Cash Inflow</w:t>
@@ -3951,7 +4276,7 @@
               <w:bottom w:val="single" w:color="000000" w:sz="4" w:space="0"/>
               <w:right w:val="single" w:color="000000" w:sz="4" w:space="0"/>
             </w:tcBorders>
-            <w:shd w:val="clear"/>
+            <w:shd w:val="clear" w:color="auto" w:fill="auto"/>
             <w:vAlign w:val="center"/>
           </w:tcPr>
           <w:p>
@@ -3982,7 +4307,6 @@
                 <w:sz w:val="24"/>
                 <w:szCs w:val="24"/>
                 <w:u w:val="none"/>
-                <w:bdr w:val="none" w:color="auto" w:sz="0" w:space="0"/>
                 <w:lang w:val="en-US" w:eastAsia="zh-CN" w:bidi="ar"/>
               </w:rPr>
               <w:t>10,000.00</w:t>
@@ -3998,7 +4322,7 @@
               <w:bottom w:val="single" w:color="000000" w:sz="4" w:space="0"/>
               <w:right w:val="single" w:color="000000" w:sz="4" w:space="0"/>
             </w:tcBorders>
-            <w:shd w:val="clear"/>
+            <w:shd w:val="clear" w:color="auto" w:fill="auto"/>
             <w:vAlign w:val="center"/>
           </w:tcPr>
           <w:p>
@@ -4029,7 +4353,6 @@
                 <w:sz w:val="24"/>
                 <w:szCs w:val="24"/>
                 <w:u w:val="none"/>
-                <w:bdr w:val="none" w:color="auto" w:sz="0" w:space="0"/>
                 <w:lang w:val="en-US" w:eastAsia="zh-CN" w:bidi="ar"/>
               </w:rPr>
               <w:t>0.00</w:t>
@@ -4045,7 +4368,7 @@
               <w:bottom w:val="single" w:color="000000" w:sz="4" w:space="0"/>
               <w:right w:val="single" w:color="000000" w:sz="4" w:space="0"/>
             </w:tcBorders>
-            <w:shd w:val="clear"/>
+            <w:shd w:val="clear" w:color="auto" w:fill="auto"/>
             <w:vAlign w:val="center"/>
           </w:tcPr>
           <w:p>
@@ -4076,7 +4399,6 @@
                 <w:sz w:val="24"/>
                 <w:szCs w:val="24"/>
                 <w:u w:val="none"/>
-                <w:bdr w:val="none" w:color="auto" w:sz="0" w:space="0"/>
                 <w:lang w:val="en-US" w:eastAsia="zh-CN" w:bidi="ar"/>
               </w:rPr>
               <w:t>0.00</w:t>
@@ -4092,7 +4414,7 @@
               <w:bottom w:val="single" w:color="000000" w:sz="4" w:space="0"/>
               <w:right w:val="single" w:color="000000" w:sz="4" w:space="0"/>
             </w:tcBorders>
-            <w:shd w:val="clear"/>
+            <w:shd w:val="clear" w:color="auto" w:fill="auto"/>
             <w:vAlign w:val="center"/>
           </w:tcPr>
           <w:p>
@@ -4123,7 +4445,6 @@
                 <w:sz w:val="24"/>
                 <w:szCs w:val="24"/>
                 <w:u w:val="none"/>
-                <w:bdr w:val="none" w:color="auto" w:sz="0" w:space="0"/>
                 <w:lang w:val="en-US" w:eastAsia="zh-CN" w:bidi="ar"/>
               </w:rPr>
               <w:t>0.00</w:t>
@@ -4139,7 +4460,7 @@
               <w:bottom w:val="single" w:color="000000" w:sz="4" w:space="0"/>
               <w:right w:val="single" w:color="000000" w:sz="4" w:space="0"/>
             </w:tcBorders>
-            <w:shd w:val="clear"/>
+            <w:shd w:val="clear" w:color="auto" w:fill="auto"/>
             <w:vAlign w:val="center"/>
           </w:tcPr>
           <w:p>
@@ -4170,7 +4491,6 @@
                 <w:sz w:val="24"/>
                 <w:szCs w:val="24"/>
                 <w:u w:val="none"/>
-                <w:bdr w:val="none" w:color="auto" w:sz="0" w:space="0"/>
                 <w:lang w:val="en-US" w:eastAsia="zh-CN" w:bidi="ar"/>
               </w:rPr>
               <w:t>0.00</w:t>
@@ -4186,7 +4506,7 @@
               <w:bottom w:val="single" w:color="000000" w:sz="4" w:space="0"/>
               <w:right w:val="single" w:color="000000" w:sz="4" w:space="0"/>
             </w:tcBorders>
-            <w:shd w:val="clear"/>
+            <w:shd w:val="clear" w:color="auto" w:fill="auto"/>
             <w:vAlign w:val="center"/>
           </w:tcPr>
           <w:p>
@@ -4217,7 +4537,6 @@
                 <w:sz w:val="24"/>
                 <w:szCs w:val="24"/>
                 <w:u w:val="none"/>
-                <w:bdr w:val="none" w:color="auto" w:sz="0" w:space="0"/>
                 <w:lang w:val="en-US" w:eastAsia="zh-CN" w:bidi="ar"/>
               </w:rPr>
               <w:t>0.00</w:t>
@@ -4235,7 +4554,7 @@
             <w:insideH w:val="none" w:color="auto" w:sz="0" w:space="0"/>
             <w:insideV w:val="none" w:color="auto" w:sz="0" w:space="0"/>
           </w:tblBorders>
-          <w:shd w:val="clear"/>
+          <w:shd w:val="clear" w:color="auto" w:fill="auto"/>
           <w:tblCellMar>
             <w:top w:w="0" w:type="dxa"/>
             <w:left w:w="108" w:type="dxa"/>
@@ -4255,7 +4574,7 @@
               <w:bottom w:val="single" w:color="000000" w:sz="4" w:space="0"/>
               <w:right w:val="single" w:color="000000" w:sz="4" w:space="0"/>
             </w:tcBorders>
-            <w:shd w:val="clear"/>
+            <w:shd w:val="clear" w:color="auto" w:fill="auto"/>
             <w:vAlign w:val="center"/>
           </w:tcPr>
           <w:p>
@@ -4282,7 +4601,7 @@
               <w:bottom w:val="single" w:color="000000" w:sz="4" w:space="0"/>
               <w:right w:val="single" w:color="000000" w:sz="4" w:space="0"/>
             </w:tcBorders>
-            <w:shd w:val="clear"/>
+            <w:shd w:val="clear" w:color="auto" w:fill="auto"/>
             <w:vAlign w:val="center"/>
           </w:tcPr>
           <w:p>
@@ -4309,7 +4628,7 @@
               <w:bottom w:val="single" w:color="000000" w:sz="4" w:space="0"/>
               <w:right w:val="single" w:color="000000" w:sz="4" w:space="0"/>
             </w:tcBorders>
-            <w:shd w:val="clear"/>
+            <w:shd w:val="clear" w:color="auto" w:fill="auto"/>
             <w:vAlign w:val="center"/>
           </w:tcPr>
           <w:p>
@@ -4336,7 +4655,7 @@
               <w:bottom w:val="single" w:color="000000" w:sz="4" w:space="0"/>
               <w:right w:val="single" w:color="000000" w:sz="4" w:space="0"/>
             </w:tcBorders>
-            <w:shd w:val="clear"/>
+            <w:shd w:val="clear" w:color="auto" w:fill="auto"/>
             <w:vAlign w:val="center"/>
           </w:tcPr>
           <w:p>
@@ -4363,7 +4682,7 @@
               <w:bottom w:val="single" w:color="000000" w:sz="4" w:space="0"/>
               <w:right w:val="single" w:color="000000" w:sz="4" w:space="0"/>
             </w:tcBorders>
-            <w:shd w:val="clear"/>
+            <w:shd w:val="clear" w:color="auto" w:fill="auto"/>
             <w:vAlign w:val="center"/>
           </w:tcPr>
           <w:p>
@@ -4390,7 +4709,7 @@
               <w:bottom w:val="single" w:color="000000" w:sz="4" w:space="0"/>
               <w:right w:val="single" w:color="000000" w:sz="4" w:space="0"/>
             </w:tcBorders>
-            <w:shd w:val="clear"/>
+            <w:shd w:val="clear" w:color="auto" w:fill="auto"/>
             <w:vAlign w:val="center"/>
           </w:tcPr>
           <w:p>
@@ -4417,7 +4736,7 @@
               <w:bottom w:val="single" w:color="000000" w:sz="4" w:space="0"/>
               <w:right w:val="single" w:color="000000" w:sz="4" w:space="0"/>
             </w:tcBorders>
-            <w:shd w:val="clear"/>
+            <w:shd w:val="clear" w:color="auto" w:fill="auto"/>
             <w:vAlign w:val="center"/>
           </w:tcPr>
           <w:p>
@@ -4446,7 +4765,7 @@
             <w:insideH w:val="none" w:color="auto" w:sz="0" w:space="0"/>
             <w:insideV w:val="none" w:color="auto" w:sz="0" w:space="0"/>
           </w:tblBorders>
-          <w:shd w:val="clear"/>
+          <w:shd w:val="clear" w:color="auto" w:fill="auto"/>
           <w:tblCellMar>
             <w:top w:w="0" w:type="dxa"/>
             <w:left w:w="108" w:type="dxa"/>
@@ -4466,7 +4785,7 @@
               <w:bottom w:val="single" w:color="000000" w:sz="4" w:space="0"/>
               <w:right w:val="single" w:color="000000" w:sz="4" w:space="0"/>
             </w:tcBorders>
-            <w:shd w:val="clear"/>
+            <w:shd w:val="clear" w:color="auto" w:fill="auto"/>
             <w:vAlign w:val="center"/>
           </w:tcPr>
           <w:p>
@@ -4497,7 +4816,6 @@
                 <w:sz w:val="24"/>
                 <w:szCs w:val="24"/>
                 <w:u w:val="none"/>
-                <w:bdr w:val="none" w:color="auto" w:sz="0" w:space="0"/>
                 <w:lang w:val="en-US" w:eastAsia="zh-CN" w:bidi="ar"/>
               </w:rPr>
               <w:t>Contract for Design, Development, and Implementation of the Application</w:t>
@@ -4513,7 +4831,7 @@
               <w:bottom w:val="single" w:color="000000" w:sz="4" w:space="0"/>
               <w:right w:val="single" w:color="000000" w:sz="4" w:space="0"/>
             </w:tcBorders>
-            <w:shd w:val="clear"/>
+            <w:shd w:val="clear" w:color="auto" w:fill="auto"/>
             <w:vAlign w:val="center"/>
           </w:tcPr>
           <w:p>
@@ -4544,7 +4862,6 @@
                 <w:sz w:val="24"/>
                 <w:szCs w:val="24"/>
                 <w:u w:val="none"/>
-                <w:bdr w:val="none" w:color="auto" w:sz="0" w:space="0"/>
                 <w:lang w:val="en-US" w:eastAsia="zh-CN" w:bidi="ar"/>
               </w:rPr>
               <w:t>0.00</w:t>
@@ -4560,7 +4877,7 @@
               <w:bottom w:val="single" w:color="000000" w:sz="4" w:space="0"/>
               <w:right w:val="single" w:color="000000" w:sz="4" w:space="0"/>
             </w:tcBorders>
-            <w:shd w:val="clear"/>
+            <w:shd w:val="clear" w:color="auto" w:fill="auto"/>
             <w:vAlign w:val="center"/>
           </w:tcPr>
           <w:p>
@@ -4591,7 +4908,6 @@
                 <w:sz w:val="24"/>
                 <w:szCs w:val="24"/>
                 <w:u w:val="none"/>
-                <w:bdr w:val="none" w:color="auto" w:sz="0" w:space="0"/>
                 <w:lang w:val="en-US" w:eastAsia="zh-CN" w:bidi="ar"/>
               </w:rPr>
               <w:t>0.00</w:t>
@@ -4607,7 +4923,7 @@
               <w:bottom w:val="single" w:color="000000" w:sz="4" w:space="0"/>
               <w:right w:val="single" w:color="000000" w:sz="4" w:space="0"/>
             </w:tcBorders>
-            <w:shd w:val="clear"/>
+            <w:shd w:val="clear" w:color="auto" w:fill="auto"/>
             <w:vAlign w:val="center"/>
           </w:tcPr>
           <w:p>
@@ -4638,7 +4954,6 @@
                 <w:sz w:val="24"/>
                 <w:szCs w:val="24"/>
                 <w:u w:val="none"/>
-                <w:bdr w:val="none" w:color="auto" w:sz="0" w:space="0"/>
                 <w:lang w:val="en-US" w:eastAsia="zh-CN" w:bidi="ar"/>
               </w:rPr>
               <w:t>0.00</w:t>
@@ -4654,7 +4969,7 @@
               <w:bottom w:val="single" w:color="000000" w:sz="4" w:space="0"/>
               <w:right w:val="single" w:color="000000" w:sz="4" w:space="0"/>
             </w:tcBorders>
-            <w:shd w:val="clear"/>
+            <w:shd w:val="clear" w:color="auto" w:fill="auto"/>
             <w:vAlign w:val="center"/>
           </w:tcPr>
           <w:p>
@@ -4685,7 +5000,6 @@
                 <w:sz w:val="24"/>
                 <w:szCs w:val="24"/>
                 <w:u w:val="none"/>
-                <w:bdr w:val="none" w:color="auto" w:sz="0" w:space="0"/>
                 <w:lang w:val="en-US" w:eastAsia="zh-CN" w:bidi="ar"/>
               </w:rPr>
               <w:t>0.00</w:t>
@@ -4701,7 +5015,7 @@
               <w:bottom w:val="single" w:color="000000" w:sz="4" w:space="0"/>
               <w:right w:val="single" w:color="000000" w:sz="4" w:space="0"/>
             </w:tcBorders>
-            <w:shd w:val="clear"/>
+            <w:shd w:val="clear" w:color="auto" w:fill="auto"/>
             <w:vAlign w:val="center"/>
           </w:tcPr>
           <w:p>
@@ -4732,7 +5046,6 @@
                 <w:sz w:val="24"/>
                 <w:szCs w:val="24"/>
                 <w:u w:val="none"/>
-                <w:bdr w:val="none" w:color="auto" w:sz="0" w:space="0"/>
                 <w:lang w:val="en-US" w:eastAsia="zh-CN" w:bidi="ar"/>
               </w:rPr>
               <w:t>0.00</w:t>
@@ -4748,7 +5061,7 @@
               <w:bottom w:val="single" w:color="000000" w:sz="4" w:space="0"/>
               <w:right w:val="single" w:color="000000" w:sz="4" w:space="0"/>
             </w:tcBorders>
-            <w:shd w:val="clear"/>
+            <w:shd w:val="clear" w:color="auto" w:fill="auto"/>
             <w:vAlign w:val="center"/>
           </w:tcPr>
           <w:p>
@@ -4779,7 +5092,6 @@
                 <w:sz w:val="24"/>
                 <w:szCs w:val="24"/>
                 <w:u w:val="none"/>
-                <w:bdr w:val="none" w:color="auto" w:sz="0" w:space="0"/>
                 <w:lang w:val="en-US" w:eastAsia="zh-CN" w:bidi="ar"/>
               </w:rPr>
               <w:t>0.00</w:t>
@@ -4797,7 +5109,7 @@
             <w:insideH w:val="none" w:color="auto" w:sz="0" w:space="0"/>
             <w:insideV w:val="none" w:color="auto" w:sz="0" w:space="0"/>
           </w:tblBorders>
-          <w:shd w:val="clear"/>
+          <w:shd w:val="clear" w:color="auto" w:fill="auto"/>
           <w:tblCellMar>
             <w:top w:w="0" w:type="dxa"/>
             <w:left w:w="108" w:type="dxa"/>
@@ -4817,7 +5129,7 @@
               <w:bottom w:val="single" w:color="000000" w:sz="4" w:space="0"/>
               <w:right w:val="single" w:color="000000" w:sz="4" w:space="0"/>
             </w:tcBorders>
-            <w:shd w:val="clear"/>
+            <w:shd w:val="clear" w:color="auto" w:fill="auto"/>
             <w:vAlign w:val="center"/>
           </w:tcPr>
           <w:p>
@@ -4848,7 +5160,6 @@
                 <w:sz w:val="24"/>
                 <w:szCs w:val="24"/>
                 <w:u w:val="none"/>
-                <w:bdr w:val="none" w:color="auto" w:sz="0" w:space="0"/>
                 <w:lang w:val="en-US" w:eastAsia="zh-CN" w:bidi="ar"/>
               </w:rPr>
               <w:t>Additional Hosting and Add-ons Costs</w:t>
@@ -4864,7 +5175,7 @@
               <w:bottom w:val="single" w:color="000000" w:sz="4" w:space="0"/>
               <w:right w:val="single" w:color="000000" w:sz="4" w:space="0"/>
             </w:tcBorders>
-            <w:shd w:val="clear"/>
+            <w:shd w:val="clear" w:color="auto" w:fill="auto"/>
             <w:vAlign w:val="center"/>
           </w:tcPr>
           <w:p>
@@ -4895,7 +5206,6 @@
                 <w:sz w:val="24"/>
                 <w:szCs w:val="24"/>
                 <w:u w:val="none"/>
-                <w:bdr w:val="none" w:color="auto" w:sz="0" w:space="0"/>
                 <w:lang w:val="en-US" w:eastAsia="zh-CN" w:bidi="ar"/>
               </w:rPr>
               <w:t>0.00</w:t>
@@ -4911,7 +5221,7 @@
               <w:bottom w:val="single" w:color="000000" w:sz="4" w:space="0"/>
               <w:right w:val="single" w:color="000000" w:sz="4" w:space="0"/>
             </w:tcBorders>
-            <w:shd w:val="clear"/>
+            <w:shd w:val="clear" w:color="auto" w:fill="auto"/>
             <w:vAlign w:val="center"/>
           </w:tcPr>
           <w:p>
@@ -4942,7 +5252,6 @@
                 <w:sz w:val="24"/>
                 <w:szCs w:val="24"/>
                 <w:u w:val="none"/>
-                <w:bdr w:val="none" w:color="auto" w:sz="0" w:space="0"/>
                 <w:lang w:val="en-US" w:eastAsia="zh-CN" w:bidi="ar"/>
               </w:rPr>
               <w:t>0.00</w:t>
@@ -4958,7 +5267,7 @@
               <w:bottom w:val="single" w:color="000000" w:sz="4" w:space="0"/>
               <w:right w:val="single" w:color="000000" w:sz="4" w:space="0"/>
             </w:tcBorders>
-            <w:shd w:val="clear"/>
+            <w:shd w:val="clear" w:color="auto" w:fill="auto"/>
             <w:vAlign w:val="center"/>
           </w:tcPr>
           <w:p>
@@ -4989,7 +5298,6 @@
                 <w:sz w:val="24"/>
                 <w:szCs w:val="24"/>
                 <w:u w:val="none"/>
-                <w:bdr w:val="none" w:color="auto" w:sz="0" w:space="0"/>
                 <w:lang w:val="en-US" w:eastAsia="zh-CN" w:bidi="ar"/>
               </w:rPr>
               <w:t>0.00</w:t>
@@ -5005,7 +5313,7 @@
               <w:bottom w:val="single" w:color="000000" w:sz="4" w:space="0"/>
               <w:right w:val="single" w:color="000000" w:sz="4" w:space="0"/>
             </w:tcBorders>
-            <w:shd w:val="clear"/>
+            <w:shd w:val="clear" w:color="auto" w:fill="auto"/>
             <w:vAlign w:val="center"/>
           </w:tcPr>
           <w:p>
@@ -5036,7 +5344,6 @@
                 <w:sz w:val="24"/>
                 <w:szCs w:val="24"/>
                 <w:u w:val="none"/>
-                <w:bdr w:val="none" w:color="auto" w:sz="0" w:space="0"/>
                 <w:lang w:val="en-US" w:eastAsia="zh-CN" w:bidi="ar"/>
               </w:rPr>
               <w:t>0.00</w:t>
@@ -5052,7 +5359,7 @@
               <w:bottom w:val="single" w:color="000000" w:sz="4" w:space="0"/>
               <w:right w:val="single" w:color="000000" w:sz="4" w:space="0"/>
             </w:tcBorders>
-            <w:shd w:val="clear"/>
+            <w:shd w:val="clear" w:color="auto" w:fill="auto"/>
             <w:vAlign w:val="center"/>
           </w:tcPr>
           <w:p>
@@ -5083,7 +5390,6 @@
                 <w:sz w:val="24"/>
                 <w:szCs w:val="24"/>
                 <w:u w:val="none"/>
-                <w:bdr w:val="none" w:color="auto" w:sz="0" w:space="0"/>
                 <w:lang w:val="en-US" w:eastAsia="zh-CN" w:bidi="ar"/>
               </w:rPr>
               <w:t>0.00</w:t>
@@ -5099,7 +5405,7 @@
               <w:bottom w:val="single" w:color="000000" w:sz="4" w:space="0"/>
               <w:right w:val="single" w:color="000000" w:sz="4" w:space="0"/>
             </w:tcBorders>
-            <w:shd w:val="clear"/>
+            <w:shd w:val="clear" w:color="auto" w:fill="auto"/>
             <w:vAlign w:val="center"/>
           </w:tcPr>
           <w:p>
@@ -5130,7 +5436,6 @@
                 <w:sz w:val="24"/>
                 <w:szCs w:val="24"/>
                 <w:u w:val="none"/>
-                <w:bdr w:val="none" w:color="auto" w:sz="0" w:space="0"/>
                 <w:lang w:val="en-US" w:eastAsia="zh-CN" w:bidi="ar"/>
               </w:rPr>
               <w:t>0.00</w:t>
@@ -5148,7 +5453,7 @@
             <w:insideH w:val="none" w:color="auto" w:sz="0" w:space="0"/>
             <w:insideV w:val="none" w:color="auto" w:sz="0" w:space="0"/>
           </w:tblBorders>
-          <w:shd w:val="clear"/>
+          <w:shd w:val="clear" w:color="auto" w:fill="auto"/>
           <w:tblCellMar>
             <w:top w:w="0" w:type="dxa"/>
             <w:left w:w="108" w:type="dxa"/>
@@ -5168,7 +5473,7 @@
               <w:bottom w:val="single" w:color="000000" w:sz="4" w:space="0"/>
               <w:right w:val="single" w:color="000000" w:sz="4" w:space="0"/>
             </w:tcBorders>
-            <w:shd w:val="clear"/>
+            <w:shd w:val="clear" w:color="auto" w:fill="auto"/>
             <w:vAlign w:val="center"/>
           </w:tcPr>
           <w:p>
@@ -5199,7 +5504,6 @@
                 <w:sz w:val="24"/>
                 <w:szCs w:val="24"/>
                 <w:u w:val="none"/>
-                <w:bdr w:val="none" w:color="auto" w:sz="0" w:space="0"/>
                 <w:lang w:val="en-US" w:eastAsia="zh-CN" w:bidi="ar"/>
               </w:rPr>
               <w:t>Additional Maintenance Costs</w:t>
@@ -5215,7 +5519,7 @@
               <w:bottom w:val="single" w:color="000000" w:sz="4" w:space="0"/>
               <w:right w:val="single" w:color="000000" w:sz="4" w:space="0"/>
             </w:tcBorders>
-            <w:shd w:val="clear"/>
+            <w:shd w:val="clear" w:color="auto" w:fill="auto"/>
             <w:vAlign w:val="center"/>
           </w:tcPr>
           <w:p>
@@ -5246,7 +5550,6 @@
                 <w:sz w:val="24"/>
                 <w:szCs w:val="24"/>
                 <w:u w:val="none"/>
-                <w:bdr w:val="none" w:color="auto" w:sz="0" w:space="0"/>
                 <w:lang w:val="en-US" w:eastAsia="zh-CN" w:bidi="ar"/>
               </w:rPr>
               <w:t>1,000.00</w:t>
@@ -5262,7 +5565,7 @@
               <w:bottom w:val="single" w:color="000000" w:sz="4" w:space="0"/>
               <w:right w:val="single" w:color="000000" w:sz="4" w:space="0"/>
             </w:tcBorders>
-            <w:shd w:val="clear"/>
+            <w:shd w:val="clear" w:color="auto" w:fill="auto"/>
             <w:vAlign w:val="center"/>
           </w:tcPr>
           <w:p>
@@ -5293,7 +5596,6 @@
                 <w:sz w:val="24"/>
                 <w:szCs w:val="24"/>
                 <w:u w:val="none"/>
-                <w:bdr w:val="none" w:color="auto" w:sz="0" w:space="0"/>
                 <w:lang w:val="en-US" w:eastAsia="zh-CN" w:bidi="ar"/>
               </w:rPr>
               <w:t>1,000.00</w:t>
@@ -5309,7 +5611,7 @@
               <w:bottom w:val="single" w:color="000000" w:sz="4" w:space="0"/>
               <w:right w:val="single" w:color="000000" w:sz="4" w:space="0"/>
             </w:tcBorders>
-            <w:shd w:val="clear"/>
+            <w:shd w:val="clear" w:color="auto" w:fill="auto"/>
             <w:vAlign w:val="center"/>
           </w:tcPr>
           <w:p>
@@ -5340,7 +5642,6 @@
                 <w:sz w:val="24"/>
                 <w:szCs w:val="24"/>
                 <w:u w:val="none"/>
-                <w:bdr w:val="none" w:color="auto" w:sz="0" w:space="0"/>
                 <w:lang w:val="en-US" w:eastAsia="zh-CN" w:bidi="ar"/>
               </w:rPr>
               <w:t>1,000.00</w:t>
@@ -5356,7 +5657,7 @@
               <w:bottom w:val="single" w:color="000000" w:sz="4" w:space="0"/>
               <w:right w:val="single" w:color="000000" w:sz="4" w:space="0"/>
             </w:tcBorders>
-            <w:shd w:val="clear"/>
+            <w:shd w:val="clear" w:color="auto" w:fill="auto"/>
             <w:vAlign w:val="center"/>
           </w:tcPr>
           <w:p>
@@ -5387,7 +5688,6 @@
                 <w:sz w:val="24"/>
                 <w:szCs w:val="24"/>
                 <w:u w:val="none"/>
-                <w:bdr w:val="none" w:color="auto" w:sz="0" w:space="0"/>
                 <w:lang w:val="en-US" w:eastAsia="zh-CN" w:bidi="ar"/>
               </w:rPr>
               <w:t>1,000.00</w:t>
@@ -5403,7 +5703,7 @@
               <w:bottom w:val="single" w:color="000000" w:sz="4" w:space="0"/>
               <w:right w:val="single" w:color="000000" w:sz="4" w:space="0"/>
             </w:tcBorders>
-            <w:shd w:val="clear"/>
+            <w:shd w:val="clear" w:color="auto" w:fill="auto"/>
             <w:vAlign w:val="center"/>
           </w:tcPr>
           <w:p>
@@ -5434,7 +5734,6 @@
                 <w:sz w:val="24"/>
                 <w:szCs w:val="24"/>
                 <w:u w:val="none"/>
-                <w:bdr w:val="none" w:color="auto" w:sz="0" w:space="0"/>
                 <w:lang w:val="en-US" w:eastAsia="zh-CN" w:bidi="ar"/>
               </w:rPr>
               <w:t>1,000.00</w:t>
@@ -5450,7 +5749,7 @@
               <w:bottom w:val="single" w:color="000000" w:sz="4" w:space="0"/>
               <w:right w:val="single" w:color="000000" w:sz="4" w:space="0"/>
             </w:tcBorders>
-            <w:shd w:val="clear"/>
+            <w:shd w:val="clear" w:color="auto" w:fill="auto"/>
             <w:vAlign w:val="center"/>
           </w:tcPr>
           <w:p>
@@ -5481,7 +5780,6 @@
                 <w:sz w:val="24"/>
                 <w:szCs w:val="24"/>
                 <w:u w:val="none"/>
-                <w:bdr w:val="none" w:color="auto" w:sz="0" w:space="0"/>
                 <w:lang w:val="en-US" w:eastAsia="zh-CN" w:bidi="ar"/>
               </w:rPr>
               <w:t>5,000.00</w:t>
@@ -5499,7 +5797,7 @@
             <w:insideH w:val="none" w:color="auto" w:sz="0" w:space="0"/>
             <w:insideV w:val="none" w:color="auto" w:sz="0" w:space="0"/>
           </w:tblBorders>
-          <w:shd w:val="clear"/>
+          <w:shd w:val="clear" w:color="auto" w:fill="auto"/>
           <w:tblCellMar>
             <w:top w:w="0" w:type="dxa"/>
             <w:left w:w="108" w:type="dxa"/>
@@ -5519,7 +5817,7 @@
               <w:bottom w:val="single" w:color="000000" w:sz="4" w:space="0"/>
               <w:right w:val="single" w:color="000000" w:sz="4" w:space="0"/>
             </w:tcBorders>
-            <w:shd w:val="clear"/>
+            <w:shd w:val="clear" w:color="auto" w:fill="auto"/>
             <w:vAlign w:val="center"/>
           </w:tcPr>
           <w:p>
@@ -5550,7 +5848,6 @@
                 <w:sz w:val="24"/>
                 <w:szCs w:val="24"/>
                 <w:u w:val="none"/>
-                <w:bdr w:val="none" w:color="auto" w:sz="0" w:space="0"/>
                 <w:lang w:val="en-US" w:eastAsia="zh-CN" w:bidi="ar"/>
               </w:rPr>
               <w:t>Training for Staff</w:t>
@@ -5566,7 +5863,7 @@
               <w:bottom w:val="single" w:color="000000" w:sz="4" w:space="0"/>
               <w:right w:val="single" w:color="000000" w:sz="4" w:space="0"/>
             </w:tcBorders>
-            <w:shd w:val="clear"/>
+            <w:shd w:val="clear" w:color="auto" w:fill="auto"/>
             <w:vAlign w:val="center"/>
           </w:tcPr>
           <w:p>
@@ -5597,7 +5894,6 @@
                 <w:sz w:val="24"/>
                 <w:szCs w:val="24"/>
                 <w:u w:val="none"/>
-                <w:bdr w:val="none" w:color="auto" w:sz="0" w:space="0"/>
                 <w:lang w:val="en-US" w:eastAsia="zh-CN" w:bidi="ar"/>
               </w:rPr>
               <w:t>0.00</w:t>
@@ -5613,7 +5909,7 @@
               <w:bottom w:val="single" w:color="000000" w:sz="4" w:space="0"/>
               <w:right w:val="single" w:color="000000" w:sz="4" w:space="0"/>
             </w:tcBorders>
-            <w:shd w:val="clear"/>
+            <w:shd w:val="clear" w:color="auto" w:fill="auto"/>
             <w:vAlign w:val="center"/>
           </w:tcPr>
           <w:p>
@@ -5644,7 +5940,6 @@
                 <w:sz w:val="24"/>
                 <w:szCs w:val="24"/>
                 <w:u w:val="none"/>
-                <w:bdr w:val="none" w:color="auto" w:sz="0" w:space="0"/>
                 <w:lang w:val="en-US" w:eastAsia="zh-CN" w:bidi="ar"/>
               </w:rPr>
               <w:t>0.00</w:t>
@@ -5660,7 +5955,7 @@
               <w:bottom w:val="single" w:color="000000" w:sz="4" w:space="0"/>
               <w:right w:val="single" w:color="000000" w:sz="4" w:space="0"/>
             </w:tcBorders>
-            <w:shd w:val="clear"/>
+            <w:shd w:val="clear" w:color="auto" w:fill="auto"/>
             <w:vAlign w:val="center"/>
           </w:tcPr>
           <w:p>
@@ -5691,7 +5986,6 @@
                 <w:sz w:val="24"/>
                 <w:szCs w:val="24"/>
                 <w:u w:val="none"/>
-                <w:bdr w:val="none" w:color="auto" w:sz="0" w:space="0"/>
                 <w:lang w:val="en-US" w:eastAsia="zh-CN" w:bidi="ar"/>
               </w:rPr>
               <w:t>0.00</w:t>
@@ -5707,7 +6001,7 @@
               <w:bottom w:val="single" w:color="000000" w:sz="4" w:space="0"/>
               <w:right w:val="single" w:color="000000" w:sz="4" w:space="0"/>
             </w:tcBorders>
-            <w:shd w:val="clear"/>
+            <w:shd w:val="clear" w:color="auto" w:fill="auto"/>
             <w:vAlign w:val="center"/>
           </w:tcPr>
           <w:p>
@@ -5738,7 +6032,6 @@
                 <w:sz w:val="24"/>
                 <w:szCs w:val="24"/>
                 <w:u w:val="none"/>
-                <w:bdr w:val="none" w:color="auto" w:sz="0" w:space="0"/>
                 <w:lang w:val="en-US" w:eastAsia="zh-CN" w:bidi="ar"/>
               </w:rPr>
               <w:t>0.00</w:t>
@@ -5754,7 +6047,7 @@
               <w:bottom w:val="single" w:color="000000" w:sz="4" w:space="0"/>
               <w:right w:val="single" w:color="000000" w:sz="4" w:space="0"/>
             </w:tcBorders>
-            <w:shd w:val="clear"/>
+            <w:shd w:val="clear" w:color="auto" w:fill="auto"/>
             <w:vAlign w:val="center"/>
           </w:tcPr>
           <w:p>
@@ -5785,7 +6078,6 @@
                 <w:sz w:val="24"/>
                 <w:szCs w:val="24"/>
                 <w:u w:val="none"/>
-                <w:bdr w:val="none" w:color="auto" w:sz="0" w:space="0"/>
                 <w:lang w:val="en-US" w:eastAsia="zh-CN" w:bidi="ar"/>
               </w:rPr>
               <w:t>0.00</w:t>
@@ -5801,7 +6093,7 @@
               <w:bottom w:val="single" w:color="000000" w:sz="4" w:space="0"/>
               <w:right w:val="single" w:color="000000" w:sz="4" w:space="0"/>
             </w:tcBorders>
-            <w:shd w:val="clear"/>
+            <w:shd w:val="clear" w:color="auto" w:fill="auto"/>
             <w:vAlign w:val="center"/>
           </w:tcPr>
           <w:p>
@@ -5832,7 +6124,6 @@
                 <w:sz w:val="24"/>
                 <w:szCs w:val="24"/>
                 <w:u w:val="none"/>
-                <w:bdr w:val="none" w:color="auto" w:sz="0" w:space="0"/>
                 <w:lang w:val="en-US" w:eastAsia="zh-CN" w:bidi="ar"/>
               </w:rPr>
               <w:t>0.00</w:t>
@@ -5850,7 +6141,7 @@
             <w:insideH w:val="none" w:color="auto" w:sz="0" w:space="0"/>
             <w:insideV w:val="none" w:color="auto" w:sz="0" w:space="0"/>
           </w:tblBorders>
-          <w:shd w:val="clear"/>
+          <w:shd w:val="clear" w:color="auto" w:fill="auto"/>
           <w:tblCellMar>
             <w:top w:w="0" w:type="dxa"/>
             <w:left w:w="108" w:type="dxa"/>
@@ -5870,7 +6161,7 @@
               <w:bottom w:val="single" w:color="000000" w:sz="4" w:space="0"/>
               <w:right w:val="single" w:color="000000" w:sz="4" w:space="0"/>
             </w:tcBorders>
-            <w:shd w:val="clear"/>
+            <w:shd w:val="clear" w:color="auto" w:fill="auto"/>
             <w:vAlign w:val="center"/>
           </w:tcPr>
           <w:p>
@@ -5901,7 +6192,6 @@
                 <w:sz w:val="24"/>
                 <w:szCs w:val="24"/>
                 <w:u w:val="none"/>
-                <w:bdr w:val="none" w:color="auto" w:sz="0" w:space="0"/>
                 <w:lang w:val="en-US" w:eastAsia="zh-CN" w:bidi="ar"/>
               </w:rPr>
               <w:t>Additional Staffing Costs</w:t>
@@ -5917,7 +6207,7 @@
               <w:bottom w:val="single" w:color="000000" w:sz="4" w:space="0"/>
               <w:right w:val="single" w:color="000000" w:sz="4" w:space="0"/>
             </w:tcBorders>
-            <w:shd w:val="clear"/>
+            <w:shd w:val="clear" w:color="auto" w:fill="auto"/>
             <w:vAlign w:val="center"/>
           </w:tcPr>
           <w:p>
@@ -5948,7 +6238,6 @@
                 <w:sz w:val="24"/>
                 <w:szCs w:val="24"/>
                 <w:u w:val="none"/>
-                <w:bdr w:val="none" w:color="auto" w:sz="0" w:space="0"/>
                 <w:lang w:val="en-US" w:eastAsia="zh-CN" w:bidi="ar"/>
               </w:rPr>
               <w:t>0.00</w:t>
@@ -5964,7 +6253,7 @@
               <w:bottom w:val="single" w:color="000000" w:sz="4" w:space="0"/>
               <w:right w:val="single" w:color="000000" w:sz="4" w:space="0"/>
             </w:tcBorders>
-            <w:shd w:val="clear"/>
+            <w:shd w:val="clear" w:color="auto" w:fill="auto"/>
             <w:vAlign w:val="center"/>
           </w:tcPr>
           <w:p>
@@ -5995,7 +6284,6 @@
                 <w:sz w:val="24"/>
                 <w:szCs w:val="24"/>
                 <w:u w:val="none"/>
-                <w:bdr w:val="none" w:color="auto" w:sz="0" w:space="0"/>
                 <w:lang w:val="en-US" w:eastAsia="zh-CN" w:bidi="ar"/>
               </w:rPr>
               <w:t>0.00</w:t>
@@ -6011,7 +6299,7 @@
               <w:bottom w:val="single" w:color="000000" w:sz="4" w:space="0"/>
               <w:right w:val="single" w:color="000000" w:sz="4" w:space="0"/>
             </w:tcBorders>
-            <w:shd w:val="clear"/>
+            <w:shd w:val="clear" w:color="auto" w:fill="auto"/>
             <w:vAlign w:val="center"/>
           </w:tcPr>
           <w:p>
@@ -6042,7 +6330,6 @@
                 <w:sz w:val="24"/>
                 <w:szCs w:val="24"/>
                 <w:u w:val="none"/>
-                <w:bdr w:val="none" w:color="auto" w:sz="0" w:space="0"/>
                 <w:lang w:val="en-US" w:eastAsia="zh-CN" w:bidi="ar"/>
               </w:rPr>
               <w:t>0.00</w:t>
@@ -6058,7 +6345,7 @@
               <w:bottom w:val="single" w:color="000000" w:sz="4" w:space="0"/>
               <w:right w:val="single" w:color="000000" w:sz="4" w:space="0"/>
             </w:tcBorders>
-            <w:shd w:val="clear"/>
+            <w:shd w:val="clear" w:color="auto" w:fill="auto"/>
             <w:vAlign w:val="center"/>
           </w:tcPr>
           <w:p>
@@ -6089,7 +6376,6 @@
                 <w:sz w:val="24"/>
                 <w:szCs w:val="24"/>
                 <w:u w:val="none"/>
-                <w:bdr w:val="none" w:color="auto" w:sz="0" w:space="0"/>
                 <w:lang w:val="en-US" w:eastAsia="zh-CN" w:bidi="ar"/>
               </w:rPr>
               <w:t>0.00</w:t>
@@ -6105,7 +6391,7 @@
               <w:bottom w:val="single" w:color="000000" w:sz="4" w:space="0"/>
               <w:right w:val="single" w:color="000000" w:sz="4" w:space="0"/>
             </w:tcBorders>
-            <w:shd w:val="clear"/>
+            <w:shd w:val="clear" w:color="auto" w:fill="auto"/>
             <w:vAlign w:val="center"/>
           </w:tcPr>
           <w:p>
@@ -6136,7 +6422,6 @@
                 <w:sz w:val="24"/>
                 <w:szCs w:val="24"/>
                 <w:u w:val="none"/>
-                <w:bdr w:val="none" w:color="auto" w:sz="0" w:space="0"/>
                 <w:lang w:val="en-US" w:eastAsia="zh-CN" w:bidi="ar"/>
               </w:rPr>
               <w:t>0.00</w:t>
@@ -6152,7 +6437,7 @@
               <w:bottom w:val="single" w:color="000000" w:sz="4" w:space="0"/>
               <w:right w:val="single" w:color="000000" w:sz="4" w:space="0"/>
             </w:tcBorders>
-            <w:shd w:val="clear"/>
+            <w:shd w:val="clear" w:color="auto" w:fill="auto"/>
             <w:vAlign w:val="center"/>
           </w:tcPr>
           <w:p>
@@ -6183,7 +6468,6 @@
                 <w:sz w:val="24"/>
                 <w:szCs w:val="24"/>
                 <w:u w:val="none"/>
-                <w:bdr w:val="none" w:color="auto" w:sz="0" w:space="0"/>
                 <w:lang w:val="en-US" w:eastAsia="zh-CN" w:bidi="ar"/>
               </w:rPr>
               <w:t>0.00</w:t>
@@ -6201,7 +6485,7 @@
             <w:insideH w:val="none" w:color="auto" w:sz="0" w:space="0"/>
             <w:insideV w:val="none" w:color="auto" w:sz="0" w:space="0"/>
           </w:tblBorders>
-          <w:shd w:val="clear"/>
+          <w:shd w:val="clear" w:color="auto" w:fill="auto"/>
           <w:tblCellMar>
             <w:top w:w="0" w:type="dxa"/>
             <w:left w:w="108" w:type="dxa"/>
@@ -6221,7 +6505,7 @@
               <w:bottom w:val="single" w:color="000000" w:sz="4" w:space="0"/>
               <w:right w:val="single" w:color="000000" w:sz="4" w:space="0"/>
             </w:tcBorders>
-            <w:shd w:val="clear"/>
+            <w:shd w:val="clear" w:color="auto" w:fill="auto"/>
             <w:vAlign w:val="center"/>
           </w:tcPr>
           <w:p>
@@ -6252,7 +6536,6 @@
                 <w:sz w:val="24"/>
                 <w:szCs w:val="24"/>
                 <w:u w:val="none"/>
-                <w:bdr w:val="none" w:color="auto" w:sz="0" w:space="0"/>
                 <w:lang w:val="en-US" w:eastAsia="zh-CN" w:bidi="ar"/>
               </w:rPr>
               <w:t>Cash Outflow</w:t>
@@ -6268,7 +6551,7 @@
               <w:bottom w:val="single" w:color="000000" w:sz="4" w:space="0"/>
               <w:right w:val="single" w:color="000000" w:sz="4" w:space="0"/>
             </w:tcBorders>
-            <w:shd w:val="clear"/>
+            <w:shd w:val="clear" w:color="auto" w:fill="auto"/>
             <w:vAlign w:val="center"/>
           </w:tcPr>
           <w:p>
@@ -6299,7 +6582,6 @@
                 <w:sz w:val="24"/>
                 <w:szCs w:val="24"/>
                 <w:u w:val="none"/>
-                <w:bdr w:val="none" w:color="auto" w:sz="0" w:space="0"/>
                 <w:lang w:val="en-US" w:eastAsia="zh-CN" w:bidi="ar"/>
               </w:rPr>
               <w:t>1,000.00</w:t>
@@ -6315,7 +6597,7 @@
               <w:bottom w:val="single" w:color="000000" w:sz="4" w:space="0"/>
               <w:right w:val="single" w:color="000000" w:sz="4" w:space="0"/>
             </w:tcBorders>
-            <w:shd w:val="clear"/>
+            <w:shd w:val="clear" w:color="auto" w:fill="auto"/>
             <w:vAlign w:val="center"/>
           </w:tcPr>
           <w:p>
@@ -6346,7 +6628,6 @@
                 <w:sz w:val="24"/>
                 <w:szCs w:val="24"/>
                 <w:u w:val="none"/>
-                <w:bdr w:val="none" w:color="auto" w:sz="0" w:space="0"/>
                 <w:lang w:val="en-US" w:eastAsia="zh-CN" w:bidi="ar"/>
               </w:rPr>
               <w:t>1,000.00</w:t>
@@ -6362,7 +6643,7 @@
               <w:bottom w:val="single" w:color="000000" w:sz="4" w:space="0"/>
               <w:right w:val="single" w:color="000000" w:sz="4" w:space="0"/>
             </w:tcBorders>
-            <w:shd w:val="clear"/>
+            <w:shd w:val="clear" w:color="auto" w:fill="auto"/>
             <w:vAlign w:val="center"/>
           </w:tcPr>
           <w:p>
@@ -6393,7 +6674,6 @@
                 <w:sz w:val="24"/>
                 <w:szCs w:val="24"/>
                 <w:u w:val="none"/>
-                <w:bdr w:val="none" w:color="auto" w:sz="0" w:space="0"/>
                 <w:lang w:val="en-US" w:eastAsia="zh-CN" w:bidi="ar"/>
               </w:rPr>
               <w:t>1,000.00</w:t>
@@ -6409,7 +6689,7 @@
               <w:bottom w:val="single" w:color="000000" w:sz="4" w:space="0"/>
               <w:right w:val="single" w:color="000000" w:sz="4" w:space="0"/>
             </w:tcBorders>
-            <w:shd w:val="clear"/>
+            <w:shd w:val="clear" w:color="auto" w:fill="auto"/>
             <w:vAlign w:val="center"/>
           </w:tcPr>
           <w:p>
@@ -6440,7 +6720,6 @@
                 <w:sz w:val="24"/>
                 <w:szCs w:val="24"/>
                 <w:u w:val="none"/>
-                <w:bdr w:val="none" w:color="auto" w:sz="0" w:space="0"/>
                 <w:lang w:val="en-US" w:eastAsia="zh-CN" w:bidi="ar"/>
               </w:rPr>
               <w:t>1,000.00</w:t>
@@ -6456,7 +6735,7 @@
               <w:bottom w:val="single" w:color="000000" w:sz="4" w:space="0"/>
               <w:right w:val="single" w:color="000000" w:sz="4" w:space="0"/>
             </w:tcBorders>
-            <w:shd w:val="clear"/>
+            <w:shd w:val="clear" w:color="auto" w:fill="auto"/>
             <w:vAlign w:val="center"/>
           </w:tcPr>
           <w:p>
@@ -6487,7 +6766,6 @@
                 <w:sz w:val="24"/>
                 <w:szCs w:val="24"/>
                 <w:u w:val="none"/>
-                <w:bdr w:val="none" w:color="auto" w:sz="0" w:space="0"/>
                 <w:lang w:val="en-US" w:eastAsia="zh-CN" w:bidi="ar"/>
               </w:rPr>
               <w:t>1,000.00</w:t>
@@ -6503,7 +6781,7 @@
               <w:bottom w:val="single" w:color="000000" w:sz="4" w:space="0"/>
               <w:right w:val="single" w:color="000000" w:sz="4" w:space="0"/>
             </w:tcBorders>
-            <w:shd w:val="clear"/>
+            <w:shd w:val="clear" w:color="auto" w:fill="auto"/>
             <w:vAlign w:val="center"/>
           </w:tcPr>
           <w:p>
@@ -6534,7 +6812,6 @@
                 <w:sz w:val="24"/>
                 <w:szCs w:val="24"/>
                 <w:u w:val="none"/>
-                <w:bdr w:val="none" w:color="auto" w:sz="0" w:space="0"/>
                 <w:lang w:val="en-US" w:eastAsia="zh-CN" w:bidi="ar"/>
               </w:rPr>
               <w:t>5,000.00</w:t>
@@ -6552,6 +6829,7 @@
             <w:insideH w:val="none" w:color="auto" w:sz="0" w:space="0"/>
             <w:insideV w:val="none" w:color="auto" w:sz="0" w:space="0"/>
           </w:tblBorders>
+          <w:shd w:val="clear" w:color="auto" w:fill="auto"/>
           <w:tblCellMar>
             <w:top w:w="0" w:type="dxa"/>
             <w:left w:w="108" w:type="dxa"/>
@@ -6571,7 +6849,7 @@
               <w:bottom w:val="single" w:color="000000" w:sz="4" w:space="0"/>
               <w:right w:val="single" w:color="000000" w:sz="4" w:space="0"/>
             </w:tcBorders>
-            <w:shd w:val="clear"/>
+            <w:shd w:val="clear" w:color="auto" w:fill="auto"/>
             <w:vAlign w:val="center"/>
           </w:tcPr>
           <w:p>
@@ -6598,7 +6876,7 @@
               <w:bottom w:val="single" w:color="000000" w:sz="4" w:space="0"/>
               <w:right w:val="single" w:color="000000" w:sz="4" w:space="0"/>
             </w:tcBorders>
-            <w:shd w:val="clear"/>
+            <w:shd w:val="clear" w:color="auto" w:fill="auto"/>
             <w:vAlign w:val="center"/>
           </w:tcPr>
           <w:p>
@@ -6625,7 +6903,7 @@
               <w:bottom w:val="single" w:color="000000" w:sz="4" w:space="0"/>
               <w:right w:val="single" w:color="000000" w:sz="4" w:space="0"/>
             </w:tcBorders>
-            <w:shd w:val="clear"/>
+            <w:shd w:val="clear" w:color="auto" w:fill="auto"/>
             <w:vAlign w:val="center"/>
           </w:tcPr>
           <w:p>
@@ -6652,7 +6930,7 @@
               <w:bottom w:val="single" w:color="000000" w:sz="4" w:space="0"/>
               <w:right w:val="single" w:color="000000" w:sz="4" w:space="0"/>
             </w:tcBorders>
-            <w:shd w:val="clear"/>
+            <w:shd w:val="clear" w:color="auto" w:fill="auto"/>
             <w:vAlign w:val="center"/>
           </w:tcPr>
           <w:p>
@@ -6679,7 +6957,7 @@
               <w:bottom w:val="single" w:color="000000" w:sz="4" w:space="0"/>
               <w:right w:val="single" w:color="000000" w:sz="4" w:space="0"/>
             </w:tcBorders>
-            <w:shd w:val="clear"/>
+            <w:shd w:val="clear" w:color="auto" w:fill="auto"/>
             <w:vAlign w:val="center"/>
           </w:tcPr>
           <w:p>
@@ -6706,7 +6984,7 @@
               <w:bottom w:val="single" w:color="000000" w:sz="4" w:space="0"/>
               <w:right w:val="single" w:color="000000" w:sz="4" w:space="0"/>
             </w:tcBorders>
-            <w:shd w:val="clear"/>
+            <w:shd w:val="clear" w:color="auto" w:fill="auto"/>
             <w:vAlign w:val="center"/>
           </w:tcPr>
           <w:p>
@@ -6733,7 +7011,7 @@
               <w:bottom w:val="single" w:color="000000" w:sz="4" w:space="0"/>
               <w:right w:val="single" w:color="000000" w:sz="4" w:space="0"/>
             </w:tcBorders>
-            <w:shd w:val="clear"/>
+            <w:shd w:val="clear" w:color="auto" w:fill="auto"/>
             <w:vAlign w:val="center"/>
           </w:tcPr>
           <w:p>
@@ -6762,6 +7040,7 @@
             <w:insideH w:val="none" w:color="auto" w:sz="0" w:space="0"/>
             <w:insideV w:val="none" w:color="auto" w:sz="0" w:space="0"/>
           </w:tblBorders>
+          <w:shd w:val="clear" w:color="auto" w:fill="auto"/>
           <w:tblCellMar>
             <w:top w:w="0" w:type="dxa"/>
             <w:left w:w="108" w:type="dxa"/>
@@ -6781,7 +7060,7 @@
               <w:bottom w:val="single" w:color="000000" w:sz="4" w:space="0"/>
               <w:right w:val="single" w:color="000000" w:sz="4" w:space="0"/>
             </w:tcBorders>
-            <w:shd w:val="clear"/>
+            <w:shd w:val="clear" w:color="auto" w:fill="auto"/>
             <w:vAlign w:val="center"/>
           </w:tcPr>
           <w:p>
@@ -6812,7 +7091,6 @@
                 <w:sz w:val="24"/>
                 <w:szCs w:val="24"/>
                 <w:u w:val="none"/>
-                <w:bdr w:val="none" w:color="auto" w:sz="0" w:space="0"/>
                 <w:lang w:val="en-US" w:eastAsia="zh-CN" w:bidi="ar"/>
               </w:rPr>
               <w:t>Net Cash Flow</w:t>
@@ -6828,7 +7106,7 @@
               <w:bottom w:val="single" w:color="000000" w:sz="4" w:space="0"/>
               <w:right w:val="single" w:color="000000" w:sz="4" w:space="0"/>
             </w:tcBorders>
-            <w:shd w:val="clear"/>
+            <w:shd w:val="clear" w:color="auto" w:fill="auto"/>
             <w:vAlign w:val="center"/>
           </w:tcPr>
           <w:p>
@@ -6859,7 +7137,6 @@
                 <w:sz w:val="24"/>
                 <w:szCs w:val="24"/>
                 <w:u w:val="none"/>
-                <w:bdr w:val="none" w:color="auto" w:sz="0" w:space="0"/>
                 <w:lang w:val="en-US" w:eastAsia="zh-CN" w:bidi="ar"/>
               </w:rPr>
               <w:t>9,000.00</w:t>
@@ -6875,7 +7152,7 @@
               <w:bottom w:val="single" w:color="000000" w:sz="4" w:space="0"/>
               <w:right w:val="single" w:color="000000" w:sz="4" w:space="0"/>
             </w:tcBorders>
-            <w:shd w:val="clear"/>
+            <w:shd w:val="clear" w:color="auto" w:fill="auto"/>
             <w:vAlign w:val="center"/>
           </w:tcPr>
           <w:p>
@@ -6906,7 +7183,6 @@
                 <w:sz w:val="24"/>
                 <w:szCs w:val="24"/>
                 <w:u w:val="none"/>
-                <w:bdr w:val="none" w:color="auto" w:sz="0" w:space="0"/>
                 <w:lang w:val="en-US" w:eastAsia="zh-CN" w:bidi="ar"/>
               </w:rPr>
               <w:t>-1,000.00</w:t>
@@ -6922,7 +7198,7 @@
               <w:bottom w:val="single" w:color="000000" w:sz="4" w:space="0"/>
               <w:right w:val="single" w:color="000000" w:sz="4" w:space="0"/>
             </w:tcBorders>
-            <w:shd w:val="clear"/>
+            <w:shd w:val="clear" w:color="auto" w:fill="auto"/>
             <w:vAlign w:val="center"/>
           </w:tcPr>
           <w:p>
@@ -6953,7 +7229,6 @@
                 <w:sz w:val="24"/>
                 <w:szCs w:val="24"/>
                 <w:u w:val="none"/>
-                <w:bdr w:val="none" w:color="auto" w:sz="0" w:space="0"/>
                 <w:lang w:val="en-US" w:eastAsia="zh-CN" w:bidi="ar"/>
               </w:rPr>
               <w:t>-1,000.00</w:t>
@@ -6969,7 +7244,7 @@
               <w:bottom w:val="single" w:color="000000" w:sz="4" w:space="0"/>
               <w:right w:val="single" w:color="000000" w:sz="4" w:space="0"/>
             </w:tcBorders>
-            <w:shd w:val="clear"/>
+            <w:shd w:val="clear" w:color="auto" w:fill="auto"/>
             <w:vAlign w:val="center"/>
           </w:tcPr>
           <w:p>
@@ -7000,7 +7275,6 @@
                 <w:sz w:val="24"/>
                 <w:szCs w:val="24"/>
                 <w:u w:val="none"/>
-                <w:bdr w:val="none" w:color="auto" w:sz="0" w:space="0"/>
                 <w:lang w:val="en-US" w:eastAsia="zh-CN" w:bidi="ar"/>
               </w:rPr>
               <w:t>-1,000.00</w:t>
@@ -7016,7 +7290,7 @@
               <w:bottom w:val="single" w:color="000000" w:sz="4" w:space="0"/>
               <w:right w:val="single" w:color="000000" w:sz="4" w:space="0"/>
             </w:tcBorders>
-            <w:shd w:val="clear"/>
+            <w:shd w:val="clear" w:color="auto" w:fill="auto"/>
             <w:vAlign w:val="center"/>
           </w:tcPr>
           <w:p>
@@ -7047,7 +7321,6 @@
                 <w:sz w:val="24"/>
                 <w:szCs w:val="24"/>
                 <w:u w:val="none"/>
-                <w:bdr w:val="none" w:color="auto" w:sz="0" w:space="0"/>
                 <w:lang w:val="en-US" w:eastAsia="zh-CN" w:bidi="ar"/>
               </w:rPr>
               <w:t>-1,000.00</w:t>
@@ -7063,7 +7336,7 @@
               <w:bottom w:val="single" w:color="000000" w:sz="4" w:space="0"/>
               <w:right w:val="single" w:color="000000" w:sz="4" w:space="0"/>
             </w:tcBorders>
-            <w:shd w:val="clear"/>
+            <w:shd w:val="clear" w:color="auto" w:fill="auto"/>
             <w:vAlign w:val="center"/>
           </w:tcPr>
           <w:p>
@@ -7094,7 +7367,6 @@
                 <w:sz w:val="24"/>
                 <w:szCs w:val="24"/>
                 <w:u w:val="none"/>
-                <w:bdr w:val="none" w:color="auto" w:sz="0" w:space="0"/>
                 <w:lang w:val="en-US" w:eastAsia="zh-CN" w:bidi="ar"/>
               </w:rPr>
               <w:t>5,000.00</w:t>
@@ -7777,6 +8049,49 @@
           <w:b/>
           <w:sz w:val="24"/>
           <w:szCs w:val="24"/>
+          <w:rtl w:val="0"/>
+        </w:rPr>
+      </w:pPr>
+    </w:p>
+    <w:p>
+      <w:pPr>
+        <w:spacing w:line="480" w:lineRule="auto"/>
+        <w:ind w:left="0" w:firstLine="0"/>
+        <w:jc w:val="both"/>
+        <w:rPr>
+          <w:rFonts w:ascii="Times New Roman" w:hAnsi="Times New Roman" w:eastAsia="Times New Roman" w:cs="Times New Roman"/>
+          <w:b/>
+          <w:sz w:val="24"/>
+          <w:szCs w:val="24"/>
+          <w:rtl w:val="0"/>
+        </w:rPr>
+      </w:pPr>
+    </w:p>
+    <w:p>
+      <w:pPr>
+        <w:spacing w:line="480" w:lineRule="auto"/>
+        <w:ind w:left="0" w:firstLine="0"/>
+        <w:jc w:val="both"/>
+        <w:rPr>
+          <w:rFonts w:ascii="Times New Roman" w:hAnsi="Times New Roman" w:eastAsia="Times New Roman" w:cs="Times New Roman"/>
+          <w:b/>
+          <w:sz w:val="24"/>
+          <w:szCs w:val="24"/>
+          <w:rtl w:val="0"/>
+        </w:rPr>
+      </w:pPr>
+    </w:p>
+    <w:p>
+      <w:pPr>
+        <w:spacing w:line="480" w:lineRule="auto"/>
+        <w:ind w:left="0" w:firstLine="0"/>
+        <w:jc w:val="center"/>
+        <w:rPr>
+          <w:rFonts w:ascii="Times New Roman" w:hAnsi="Times New Roman" w:eastAsia="Times New Roman" w:cs="Times New Roman"/>
+          <w:b/>
+          <w:sz w:val="24"/>
+          <w:szCs w:val="24"/>
+          <w:rtl w:val="0"/>
         </w:rPr>
       </w:pPr>
       <w:r>
@@ -7789,16 +8104,20 @@
         </w:rPr>
         <w:t>Chapter 4</w:t>
       </w:r>
-      <w:r>
-        <w:rPr>
-          <w:rFonts w:ascii="Times New Roman" w:hAnsi="Times New Roman" w:eastAsia="Times New Roman" w:cs="Times New Roman"/>
-          <w:b/>
-          <w:sz w:val="24"/>
-          <w:szCs w:val="24"/>
-          <w:rtl w:val="0"/>
-        </w:rPr>
-        <w:tab/>
-      </w:r>
+    </w:p>
+    <w:p>
+      <w:pPr>
+        <w:spacing w:line="480" w:lineRule="auto"/>
+        <w:ind w:left="0" w:firstLine="0"/>
+        <w:jc w:val="center"/>
+        <w:rPr>
+          <w:rFonts w:ascii="Times New Roman" w:hAnsi="Times New Roman" w:eastAsia="Times New Roman" w:cs="Times New Roman"/>
+          <w:b/>
+          <w:sz w:val="24"/>
+          <w:szCs w:val="24"/>
+          <w:rtl w:val="0"/>
+        </w:rPr>
+      </w:pPr>
       <w:r>
         <w:rPr>
           <w:rFonts w:ascii="Times New Roman" w:hAnsi="Times New Roman" w:eastAsia="Times New Roman" w:cs="Times New Roman"/>
@@ -7809,6 +8128,20 @@
         </w:rPr>
         <w:t>REQUIREMENTS</w:t>
       </w:r>
+    </w:p>
+    <w:p>
+      <w:pPr>
+        <w:spacing w:line="480" w:lineRule="auto"/>
+        <w:ind w:left="0" w:firstLine="0"/>
+        <w:jc w:val="center"/>
+        <w:rPr>
+          <w:rFonts w:ascii="Times New Roman" w:hAnsi="Times New Roman" w:eastAsia="Times New Roman" w:cs="Times New Roman"/>
+          <w:b/>
+          <w:sz w:val="24"/>
+          <w:szCs w:val="24"/>
+          <w:rtl w:val="0"/>
+        </w:rPr>
+      </w:pPr>
     </w:p>
     <w:p>
       <w:pPr>
@@ -7861,7 +8194,7 @@
       <w:pPr>
         <w:numPr>
           <w:ilvl w:val="0"/>
-          <w:numId w:val="5"/>
+          <w:numId w:val="7"/>
         </w:numPr>
         <w:tabs>
           <w:tab w:val="clear" w:pos="1680"/>
@@ -7896,7 +8229,7 @@
       <w:pPr>
         <w:numPr>
           <w:ilvl w:val="0"/>
-          <w:numId w:val="5"/>
+          <w:numId w:val="7"/>
         </w:numPr>
         <w:tabs>
           <w:tab w:val="clear" w:pos="1680"/>
@@ -7929,7 +8262,7 @@
       <w:pPr>
         <w:numPr>
           <w:ilvl w:val="0"/>
-          <w:numId w:val="5"/>
+          <w:numId w:val="7"/>
         </w:numPr>
         <w:tabs>
           <w:tab w:val="clear" w:pos="1680"/>
@@ -7986,7 +8319,7 @@
       <w:pPr>
         <w:numPr>
           <w:ilvl w:val="0"/>
-          <w:numId w:val="5"/>
+          <w:numId w:val="7"/>
         </w:numPr>
         <w:spacing w:line="480" w:lineRule="auto"/>
         <w:ind w:left="1680" w:leftChars="0" w:hanging="420" w:firstLineChars="0"/>
@@ -8016,7 +8349,7 @@
       <w:pPr>
         <w:numPr>
           <w:ilvl w:val="0"/>
-          <w:numId w:val="5"/>
+          <w:numId w:val="7"/>
         </w:numPr>
         <w:spacing w:line="480" w:lineRule="auto"/>
         <w:ind w:left="1680" w:leftChars="0" w:hanging="420" w:firstLineChars="0"/>
@@ -8046,7 +8379,7 @@
       <w:pPr>
         <w:numPr>
           <w:ilvl w:val="0"/>
-          <w:numId w:val="5"/>
+          <w:numId w:val="7"/>
         </w:numPr>
         <w:spacing w:line="480" w:lineRule="auto"/>
         <w:ind w:left="1680" w:leftChars="0" w:hanging="420" w:firstLineChars="0"/>
@@ -8171,7 +8504,7 @@
       <w:pPr>
         <w:numPr>
           <w:ilvl w:val="0"/>
-          <w:numId w:val="5"/>
+          <w:numId w:val="7"/>
         </w:numPr>
         <w:spacing w:line="480" w:lineRule="auto"/>
         <w:ind w:left="1680" w:leftChars="0" w:hanging="420" w:firstLineChars="0"/>
@@ -8225,7 +8558,7 @@
       <w:pPr>
         <w:numPr>
           <w:ilvl w:val="0"/>
-          <w:numId w:val="5"/>
+          <w:numId w:val="7"/>
         </w:numPr>
         <w:spacing w:line="480" w:lineRule="auto"/>
         <w:ind w:left="1680" w:leftChars="0" w:hanging="420" w:firstLineChars="0"/>
@@ -8279,7 +8612,7 @@
       <w:pPr>
         <w:numPr>
           <w:ilvl w:val="0"/>
-          <w:numId w:val="5"/>
+          <w:numId w:val="7"/>
         </w:numPr>
         <w:spacing w:line="480" w:lineRule="auto"/>
         <w:ind w:left="1680" w:leftChars="0" w:hanging="420" w:firstLineChars="0"/>
@@ -8333,7 +8666,7 @@
       <w:pPr>
         <w:numPr>
           <w:ilvl w:val="0"/>
-          <w:numId w:val="5"/>
+          <w:numId w:val="7"/>
         </w:numPr>
         <w:spacing w:line="480" w:lineRule="auto"/>
         <w:ind w:left="1680" w:leftChars="0" w:hanging="420" w:firstLineChars="0"/>
@@ -8387,7 +8720,7 @@
       <w:pPr>
         <w:numPr>
           <w:ilvl w:val="0"/>
-          <w:numId w:val="5"/>
+          <w:numId w:val="7"/>
         </w:numPr>
         <w:spacing w:line="480" w:lineRule="auto"/>
         <w:ind w:left="1680" w:leftChars="0" w:hanging="420" w:firstLineChars="0"/>
@@ -8441,7 +8774,7 @@
       <w:pPr>
         <w:numPr>
           <w:ilvl w:val="0"/>
-          <w:numId w:val="5"/>
+          <w:numId w:val="7"/>
         </w:numPr>
         <w:spacing w:line="480" w:lineRule="auto"/>
         <w:ind w:left="1680" w:leftChars="0" w:hanging="420" w:firstLineChars="0"/>
@@ -8495,7 +8828,7 @@
       <w:pPr>
         <w:numPr>
           <w:ilvl w:val="0"/>
-          <w:numId w:val="5"/>
+          <w:numId w:val="7"/>
         </w:numPr>
         <w:spacing w:line="480" w:lineRule="auto"/>
         <w:ind w:left="1680" w:leftChars="0" w:hanging="420" w:firstLineChars="0"/>
@@ -8549,7 +8882,7 @@
       <w:pPr>
         <w:numPr>
           <w:ilvl w:val="0"/>
-          <w:numId w:val="5"/>
+          <w:numId w:val="7"/>
         </w:numPr>
         <w:spacing w:line="480" w:lineRule="auto"/>
         <w:ind w:left="1680" w:leftChars="0" w:hanging="420" w:firstLineChars="0"/>
@@ -8603,7 +8936,7 @@
       <w:pPr>
         <w:numPr>
           <w:ilvl w:val="0"/>
-          <w:numId w:val="5"/>
+          <w:numId w:val="7"/>
         </w:numPr>
         <w:spacing w:line="480" w:lineRule="auto"/>
         <w:ind w:left="1680" w:leftChars="0" w:hanging="420" w:firstLineChars="0"/>
@@ -8723,8 +9056,8 @@
       <w:r>
         <w:drawing>
           <wp:inline distT="0" distB="0" distL="114300" distR="114300">
-            <wp:extent cx="4419600" cy="5341620"/>
-            <wp:effectExtent l="0" t="0" r="0" b="7620"/>
+            <wp:extent cx="3757295" cy="4541520"/>
+            <wp:effectExtent l="0" t="0" r="6985" b="0"/>
             <wp:docPr id="1" name="Picture 1"/>
             <wp:cNvGraphicFramePr>
               <a:graphicFrameLocks xmlns:a="http://schemas.openxmlformats.org/drawingml/2006/main" noChangeAspect="1"/>
@@ -8747,7 +9080,7 @@
                   <pic:spPr>
                     <a:xfrm>
                       <a:off x="0" y="0"/>
-                      <a:ext cx="4419600" cy="5341620"/>
+                      <a:ext cx="3757295" cy="4541520"/>
                     </a:xfrm>
                     <a:prstGeom prst="rect">
                       <a:avLst/>
@@ -8767,14 +9100,6 @@
     <w:p>
       <w:pPr>
         <w:spacing w:line="480" w:lineRule="auto"/>
-        <w:ind w:left="0" w:firstLine="720"/>
-        <w:jc w:val="both"/>
-      </w:pPr>
-    </w:p>
-    <w:p>
-      <w:pPr>
-        <w:spacing w:line="480" w:lineRule="auto"/>
-        <w:ind w:left="0" w:firstLine="720"/>
         <w:jc w:val="both"/>
         <w:rPr>
           <w:rFonts w:hint="default"/>
@@ -8782,6 +9107,8 @@
           <w:lang w:val="en-US"/>
         </w:rPr>
       </w:pPr>
+      <w:bookmarkStart w:id="0" w:name="_GoBack"/>
+      <w:bookmarkEnd w:id="0"/>
     </w:p>
     <w:p>
       <w:pPr>
@@ -9207,7 +9534,7 @@
               <w:widowControl w:val="0"/>
               <w:numPr>
                 <w:ilvl w:val="0"/>
-                <w:numId w:val="6"/>
+                <w:numId w:val="8"/>
               </w:numPr>
               <w:spacing w:line="240" w:lineRule="auto"/>
               <w:rPr>
@@ -9244,7 +9571,7 @@
               <w:widowControl w:val="0"/>
               <w:numPr>
                 <w:ilvl w:val="0"/>
-                <w:numId w:val="6"/>
+                <w:numId w:val="8"/>
               </w:numPr>
               <w:spacing w:line="240" w:lineRule="auto"/>
               <w:rPr>
@@ -9347,7 +9674,7 @@
               <w:widowControl w:val="0"/>
               <w:numPr>
                 <w:ilvl w:val="0"/>
-                <w:numId w:val="7"/>
+                <w:numId w:val="9"/>
               </w:numPr>
               <w:spacing w:line="240" w:lineRule="auto"/>
               <w:rPr>
@@ -9698,7 +10025,7 @@
               <w:widowControl w:val="0"/>
               <w:numPr>
                 <w:ilvl w:val="1"/>
-                <w:numId w:val="6"/>
+                <w:numId w:val="8"/>
               </w:numPr>
               <w:spacing w:line="240" w:lineRule="auto"/>
               <w:rPr>
@@ -9725,7 +10052,7 @@
               <w:widowControl w:val="0"/>
               <w:numPr>
                 <w:ilvl w:val="1"/>
-                <w:numId w:val="6"/>
+                <w:numId w:val="8"/>
               </w:numPr>
               <w:spacing w:line="240" w:lineRule="auto"/>
               <w:rPr>
@@ -11017,6 +11344,21 @@
 <file path=word/numbering.xml><?xml version="1.0" encoding="utf-8"?>
 <w:numbering xmlns:wpc="http://schemas.microsoft.com/office/word/2010/wordprocessingCanvas" xmlns:mc="http://schemas.openxmlformats.org/markup-compatibility/2006" xmlns:o="urn:schemas-microsoft-com:office:office" xmlns:r="http://schemas.openxmlformats.org/officeDocument/2006/relationships" xmlns:m="http://schemas.openxmlformats.org/officeDocument/2006/math" xmlns:v="urn:schemas-microsoft-com:vml" xmlns:wp14="http://schemas.microsoft.com/office/word/2010/wordprocessingDrawing" xmlns:wp="http://schemas.openxmlformats.org/drawingml/2006/wordprocessingDrawing" xmlns:w10="urn:schemas-microsoft-com:office:word" xmlns:w="http://schemas.openxmlformats.org/wordprocessingml/2006/main" xmlns:w14="http://schemas.microsoft.com/office/word/2010/wordml" xmlns:wpg="http://schemas.microsoft.com/office/word/2010/wordprocessingGroup" xmlns:wpi="http://schemas.microsoft.com/office/word/2010/wordprocessingInk" xmlns:wne="http://schemas.microsoft.com/office/word/2006/wordml" xmlns:wps="http://schemas.microsoft.com/office/word/2010/wordprocessingShape" xmlns:wpsCustomData="http://www.wps.cn/officeDocument/2013/wpsCustomData" mc:Ignorable="w14 wp14">
   <w:abstractNum w:abstractNumId="0">
+    <w:nsid w:val="B9B8AB24"/>
+    <w:multiLevelType w:val="singleLevel"/>
+    <w:tmpl w:val="B9B8AB24"/>
+    <w:lvl w:ilvl="0" w:tentative="0">
+      <w:start w:val="1"/>
+      <w:numFmt w:val="decimal"/>
+      <w:suff w:val="space"/>
+      <w:lvlText w:val="%1."/>
+      <w:lvlJc w:val="left"/>
+      <w:pPr>
+        <w:ind w:left="1140" w:leftChars="0" w:firstLine="0" w:firstLineChars="0"/>
+      </w:pPr>
+    </w:lvl>
+  </w:abstractNum>
+  <w:abstractNum w:abstractNumId="1">
     <w:nsid w:val="BADBAD5C"/>
     <w:multiLevelType w:val="multilevel"/>
     <w:tmpl w:val="BADBAD5C"/>
@@ -11135,7 +11477,7 @@
       </w:rPr>
     </w:lvl>
   </w:abstractNum>
-  <w:abstractNum w:abstractNumId="1">
+  <w:abstractNum w:abstractNumId="2">
     <w:nsid w:val="DE1C81AB"/>
     <w:multiLevelType w:val="multilevel"/>
     <w:tmpl w:val="DE1C81AB"/>
@@ -11251,7 +11593,7 @@
       </w:rPr>
     </w:lvl>
   </w:abstractNum>
-  <w:abstractNum w:abstractNumId="2">
+  <w:abstractNum w:abstractNumId="3">
     <w:nsid w:val="EB85359B"/>
     <w:multiLevelType w:val="singleLevel"/>
     <w:tmpl w:val="EB85359B"/>
@@ -11263,7 +11605,142 @@
       <w:lvlJc w:val="left"/>
     </w:lvl>
   </w:abstractNum>
-  <w:abstractNum w:abstractNumId="3">
+  <w:abstractNum w:abstractNumId="4">
+    <w:nsid w:val="F132DBB0"/>
+    <w:multiLevelType w:val="multilevel"/>
+    <w:tmpl w:val="F132DBB0"/>
+    <w:lvl w:ilvl="0" w:tentative="0">
+      <w:start w:val="1"/>
+      <w:numFmt w:val="decimal"/>
+      <w:suff w:val="space"/>
+      <w:lvlText w:val="%1."/>
+      <w:lvlJc w:val="left"/>
+      <w:pPr>
+        <w:ind w:left="1140" w:leftChars="0" w:firstLine="0" w:firstLineChars="0"/>
+      </w:pPr>
+    </w:lvl>
+    <w:lvl w:ilvl="1" w:tentative="0">
+      <w:start w:val="1"/>
+      <w:numFmt w:val="lowerLetter"/>
+      <w:lvlText w:val="%2)"/>
+      <w:lvlJc w:val="left"/>
+      <w:pPr>
+        <w:tabs>
+          <w:tab w:val="left" w:pos="1260"/>
+        </w:tabs>
+        <w:ind w:left="1980" w:leftChars="0" w:hanging="420" w:firstLineChars="0"/>
+      </w:pPr>
+      <w:rPr>
+        <w:rFonts w:hint="default"/>
+      </w:rPr>
+    </w:lvl>
+    <w:lvl w:ilvl="2" w:tentative="0">
+      <w:start w:val="1"/>
+      <w:numFmt w:val="lowerRoman"/>
+      <w:lvlText w:val="%3."/>
+      <w:lvlJc w:val="left"/>
+      <w:pPr>
+        <w:tabs>
+          <w:tab w:val="left" w:pos="1680"/>
+        </w:tabs>
+        <w:ind w:left="2400" w:leftChars="0" w:hanging="420" w:firstLineChars="0"/>
+      </w:pPr>
+      <w:rPr>
+        <w:rFonts w:hint="default"/>
+      </w:rPr>
+    </w:lvl>
+    <w:lvl w:ilvl="3" w:tentative="0">
+      <w:start w:val="1"/>
+      <w:numFmt w:val="decimal"/>
+      <w:lvlText w:val="%4."/>
+      <w:lvlJc w:val="left"/>
+      <w:pPr>
+        <w:tabs>
+          <w:tab w:val="left" w:pos="2100"/>
+        </w:tabs>
+        <w:ind w:left="2820" w:leftChars="0" w:hanging="420" w:firstLineChars="0"/>
+      </w:pPr>
+      <w:rPr>
+        <w:rFonts w:hint="default"/>
+      </w:rPr>
+    </w:lvl>
+    <w:lvl w:ilvl="4" w:tentative="0">
+      <w:start w:val="1"/>
+      <w:numFmt w:val="lowerLetter"/>
+      <w:lvlText w:val="%5)"/>
+      <w:lvlJc w:val="left"/>
+      <w:pPr>
+        <w:tabs>
+          <w:tab w:val="left" w:pos="2520"/>
+        </w:tabs>
+        <w:ind w:left="3240" w:leftChars="0" w:hanging="420" w:firstLineChars="0"/>
+      </w:pPr>
+      <w:rPr>
+        <w:rFonts w:hint="default"/>
+      </w:rPr>
+    </w:lvl>
+    <w:lvl w:ilvl="5" w:tentative="0">
+      <w:start w:val="1"/>
+      <w:numFmt w:val="lowerRoman"/>
+      <w:lvlText w:val="%6."/>
+      <w:lvlJc w:val="left"/>
+      <w:pPr>
+        <w:tabs>
+          <w:tab w:val="left" w:pos="2940"/>
+        </w:tabs>
+        <w:ind w:left="3660" w:leftChars="0" w:hanging="420" w:firstLineChars="0"/>
+      </w:pPr>
+      <w:rPr>
+        <w:rFonts w:hint="default"/>
+      </w:rPr>
+    </w:lvl>
+    <w:lvl w:ilvl="6" w:tentative="0">
+      <w:start w:val="1"/>
+      <w:numFmt w:val="decimal"/>
+      <w:lvlText w:val="%7."/>
+      <w:lvlJc w:val="left"/>
+      <w:pPr>
+        <w:tabs>
+          <w:tab w:val="left" w:pos="3360"/>
+        </w:tabs>
+        <w:ind w:left="4080" w:leftChars="0" w:hanging="420" w:firstLineChars="0"/>
+      </w:pPr>
+      <w:rPr>
+        <w:rFonts w:hint="default"/>
+      </w:rPr>
+    </w:lvl>
+    <w:lvl w:ilvl="7" w:tentative="0">
+      <w:start w:val="1"/>
+      <w:numFmt w:val="lowerLetter"/>
+      <w:lvlText w:val="%8)"/>
+      <w:lvlJc w:val="left"/>
+      <w:pPr>
+        <w:tabs>
+          <w:tab w:val="left" w:pos="3780"/>
+        </w:tabs>
+        <w:ind w:left="4500" w:leftChars="0" w:hanging="420" w:firstLineChars="0"/>
+      </w:pPr>
+      <w:rPr>
+        <w:rFonts w:hint="default"/>
+      </w:rPr>
+    </w:lvl>
+    <w:lvl w:ilvl="8" w:tentative="0">
+      <w:start w:val="1"/>
+      <w:numFmt w:val="lowerRoman"/>
+      <w:lvlText w:val="%9."/>
+      <w:lvlJc w:val="left"/>
+      <w:pPr>
+        <w:tabs>
+          <w:tab w:val="left" w:pos="4200"/>
+        </w:tabs>
+        <w:ind w:left="4920" w:leftChars="0" w:hanging="420" w:firstLineChars="0"/>
+      </w:pPr>
+      <w:rPr>
+        <w:rFonts w:hint="default"/>
+      </w:rPr>
+    </w:lvl>
+  </w:abstractNum>
+  <w:abstractNum w:abstractNumId="5">
     <w:nsid w:val="0053208E"/>
     <w:multiLevelType w:val="multilevel"/>
     <w:tmpl w:val="0053208E"/>
@@ -11376,7 +11853,7 @@
       </w:rPr>
     </w:lvl>
   </w:abstractNum>
-  <w:abstractNum w:abstractNumId="4">
+  <w:abstractNum w:abstractNumId="6">
     <w:nsid w:val="06944E8D"/>
     <w:multiLevelType w:val="singleLevel"/>
     <w:tmpl w:val="06944E8D"/>
@@ -11391,7 +11868,7 @@
       </w:pPr>
     </w:lvl>
   </w:abstractNum>
-  <w:abstractNum w:abstractNumId="5">
+  <w:abstractNum w:abstractNumId="7">
     <w:nsid w:val="22059FF8"/>
     <w:multiLevelType w:val="multilevel"/>
     <w:tmpl w:val="22059FF8"/>
@@ -11513,7 +11990,7 @@
       </w:rPr>
     </w:lvl>
   </w:abstractNum>
-  <w:abstractNum w:abstractNumId="6">
+  <w:abstractNum w:abstractNumId="8">
     <w:nsid w:val="435042A4"/>
     <w:multiLevelType w:val="singleLevel"/>
     <w:tmpl w:val="435042A4"/>
@@ -11536,25 +12013,31 @@
     </w:lvl>
   </w:abstractNum>
   <w:num w:numId="1">
+    <w:abstractNumId w:val="7"/>
+  </w:num>
+  <w:num w:numId="2">
+    <w:abstractNumId w:val="1"/>
+  </w:num>
+  <w:num w:numId="3">
+    <w:abstractNumId w:val="6"/>
+  </w:num>
+  <w:num w:numId="4">
     <w:abstractNumId w:val="5"/>
   </w:num>
-  <w:num w:numId="2">
+  <w:num w:numId="5">
+    <w:abstractNumId w:val="4"/>
+  </w:num>
+  <w:num w:numId="6">
     <w:abstractNumId w:val="0"/>
   </w:num>
-  <w:num w:numId="3">
-    <w:abstractNumId w:val="4"/>
+  <w:num w:numId="7">
+    <w:abstractNumId w:val="8"/>
   </w:num>
-  <w:num w:numId="4">
+  <w:num w:numId="8">
+    <w:abstractNumId w:val="2"/>
+  </w:num>
+  <w:num w:numId="9">
     <w:abstractNumId w:val="3"/>
-  </w:num>
-  <w:num w:numId="5">
-    <w:abstractNumId w:val="6"/>
-  </w:num>
-  <w:num w:numId="6">
-    <w:abstractNumId w:val="1"/>
-  </w:num>
-  <w:num w:numId="7">
-    <w:abstractNumId w:val="2"/>
   </w:num>
 </w:numbering>
 </file>
@@ -12015,6 +12498,7 @@
   <w:style w:type="table" w:customStyle="1" w:styleId="14">
     <w:name w:val="_Style 11"/>
     <w:basedOn w:val="12"/>
+    <w:qFormat/>
     <w:uiPriority w:val="0"/>
     <w:tblPr>
       <w:tblCellMar>
@@ -12028,6 +12512,7 @@
   <w:style w:type="table" w:customStyle="1" w:styleId="15">
     <w:name w:val="_Style 12"/>
     <w:basedOn w:val="12"/>
+    <w:qFormat/>
     <w:uiPriority w:val="0"/>
     <w:tblPr>
       <w:tblCellMar>

</xml_diff>